<commit_message>
second commit. changed the original Student class/test case as was proving too easy
</commit_message>
<xml_diff>
--- a/Assignment3_TDD/DOCUMENTATION/Part3_documentation.docx
+++ b/Assignment3_TDD/DOCUMENTATION/Part3_documentation.docx
@@ -1025,7 +1025,6 @@
         <w:t>3</w:t>
       </w:r>
     </w:p>
-    <w:p/>
     <w:p>
       <w:pPr>
         <w:pStyle w:val="Heading2"/>
@@ -1052,9 +1051,9 @@
           <w:lang w:val="en-US"/>
         </w:rPr>
         <w:drawing>
-          <wp:inline distT="0" distB="0" distL="0" distR="0" wp14:anchorId="53F34499" wp14:editId="3B3CC219">
-            <wp:extent cx="2857500" cy="1114425"/>
-            <wp:effectExtent l="0" t="0" r="0" b="9525"/>
+          <wp:inline distT="0" distB="0" distL="0" distR="0" wp14:anchorId="77DB3200" wp14:editId="601C6649">
+            <wp:extent cx="2547664" cy="2661314"/>
+            <wp:effectExtent l="0" t="0" r="5080" b="5715"/>
             <wp:docPr id="1" name="Picture 1"/>
             <wp:cNvGraphicFramePr>
               <a:graphicFrameLocks xmlns:a="http://schemas.openxmlformats.org/drawingml/2006/main" noChangeAspect="1"/>
@@ -1066,8 +1065,148 @@
                     <pic:cNvPr id="1" name=""/>
                     <pic:cNvPicPr/>
                   </pic:nvPicPr>
+                  <pic:blipFill rotWithShape="1">
+                    <a:blip r:embed="rId8"/>
+                    <a:srcRect b="5801"/>
+                    <a:stretch/>
+                  </pic:blipFill>
+                  <pic:spPr bwMode="auto">
+                    <a:xfrm>
+                      <a:off x="0" y="0"/>
+                      <a:ext cx="2561771" cy="2676051"/>
+                    </a:xfrm>
+                    <a:prstGeom prst="rect">
+                      <a:avLst/>
+                    </a:prstGeom>
+                    <a:ln>
+                      <a:noFill/>
+                    </a:ln>
+                    <a:extLst>
+                      <a:ext uri="{53640926-AAD7-44D8-BBD7-CCE9431645EC}">
+                        <a14:shadowObscured xmlns:a14="http://schemas.microsoft.com/office/drawing/2010/main"/>
+                      </a:ext>
+                    </a:extLst>
+                  </pic:spPr>
+                </pic:pic>
+              </a:graphicData>
+            </a:graphic>
+          </wp:inline>
+        </w:drawing>
+      </w:r>
+    </w:p>
+    <w:p>
+      <w:pPr>
+        <w:keepNext/>
+        <w:jc w:val="both"/>
+      </w:pPr>
+      <w:r>
+        <w:t xml:space="preserve">Step 1 &gt;&gt; </w:t>
+      </w:r>
+      <w:r>
+        <w:t>t</w:t>
+      </w:r>
+      <w:r>
+        <w:t xml:space="preserve">he </w:t>
+      </w:r>
+      <w:proofErr w:type="spellStart"/>
+      <w:proofErr w:type="gramStart"/>
+      <w:r>
+        <w:t>test</w:t>
+      </w:r>
+      <w:r>
+        <w:t>BookAvailable</w:t>
+      </w:r>
+      <w:proofErr w:type="spellEnd"/>
+      <w:r>
+        <w:t>(</w:t>
+      </w:r>
+      <w:proofErr w:type="gramEnd"/>
+      <w:r>
+        <w:t>) test is</w:t>
+      </w:r>
+      <w:r>
+        <w:t xml:space="preserve"> created. This code shows that</w:t>
+      </w:r>
+      <w:r>
+        <w:t xml:space="preserve"> </w:t>
+      </w:r>
+      <w:proofErr w:type="spellStart"/>
+      <w:r>
+        <w:t>checkOut</w:t>
+      </w:r>
+      <w:proofErr w:type="spellEnd"/>
+      <w:r>
+        <w:t>()</w:t>
+      </w:r>
+      <w:r>
+        <w:t xml:space="preserve">, </w:t>
+      </w:r>
+      <w:proofErr w:type="spellStart"/>
+      <w:r>
+        <w:t>checkIn</w:t>
+      </w:r>
+      <w:proofErr w:type="spellEnd"/>
+      <w:r>
+        <w:t xml:space="preserve">(), </w:t>
+      </w:r>
+      <w:r>
+        <w:t xml:space="preserve"> and </w:t>
+      </w:r>
+      <w:proofErr w:type="spellStart"/>
+      <w:r>
+        <w:t>bookAvaliable</w:t>
+      </w:r>
+      <w:proofErr w:type="spellEnd"/>
+      <w:r>
+        <w:t xml:space="preserve">() methods </w:t>
+      </w:r>
+      <w:r>
+        <w:t>will b</w:t>
+      </w:r>
+      <w:r>
+        <w:t>e required in the development</w:t>
+      </w:r>
+      <w:r>
+        <w:t xml:space="preserve"> in order to determine the status of a book in the library, Two classes called Library and Student must be created also</w:t>
+      </w:r>
+      <w:r>
+        <w:t xml:space="preserve">. </w:t>
+      </w:r>
+    </w:p>
+    <w:p>
+      <w:pPr>
+        <w:pStyle w:val="Heading3"/>
+      </w:pPr>
+      <w:r>
+        <w:t>Step 2:</w:t>
+      </w:r>
+    </w:p>
+    <w:p>
+      <w:pPr>
+        <w:keepNext/>
+      </w:pPr>
+      <w:r>
+        <w:rPr>
+          <w:noProof/>
+          <w:lang w:val="en-US"/>
+        </w:rPr>
+        <w:drawing>
+          <wp:inline distT="0" distB="0" distL="0" distR="0" wp14:anchorId="6F3119A3" wp14:editId="38B46254">
+            <wp:extent cx="4831307" cy="906960"/>
+            <wp:effectExtent l="0" t="0" r="7620" b="7620"/>
+            <wp:docPr id="4" name="Picture 4"/>
+            <wp:cNvGraphicFramePr>
+              <a:graphicFrameLocks xmlns:a="http://schemas.openxmlformats.org/drawingml/2006/main" noChangeAspect="1"/>
+            </wp:cNvGraphicFramePr>
+            <a:graphic xmlns:a="http://schemas.openxmlformats.org/drawingml/2006/main">
+              <a:graphicData uri="http://schemas.openxmlformats.org/drawingml/2006/picture">
+                <pic:pic xmlns:pic="http://schemas.openxmlformats.org/drawingml/2006/picture">
+                  <pic:nvPicPr>
+                    <pic:cNvPr id="1" name=""/>
+                    <pic:cNvPicPr/>
+                  </pic:nvPicPr>
                   <pic:blipFill>
-                    <a:blip r:embed="rId8"/>
+                    <a:blip r:embed="rId9"/>
                     <a:stretch>
                       <a:fillRect/>
                     </a:stretch>
@@ -1075,7 +1214,7 @@
                   <pic:spPr>
                     <a:xfrm>
                       <a:off x="0" y="0"/>
-                      <a:ext cx="2857500" cy="1114425"/>
+                      <a:ext cx="4859332" cy="912221"/>
                     </a:xfrm>
                     <a:prstGeom prst="rect">
                       <a:avLst/>
@@ -1087,39 +1226,43 @@
           </wp:inline>
         </w:drawing>
       </w:r>
+      <w:r>
+        <w:t xml:space="preserve"> </w:t>
+      </w:r>
     </w:p>
     <w:p>
       <w:pPr>
         <w:keepNext/>
       </w:pPr>
       <w:r>
-        <w:t xml:space="preserve">First step &gt;&gt; the </w:t>
-      </w:r>
-      <w:proofErr w:type="spellStart"/>
-      <w:proofErr w:type="gramStart"/>
-      <w:r>
-        <w:t>testCurrentStudent</w:t>
-      </w:r>
-      <w:proofErr w:type="spellEnd"/>
-      <w:r>
-        <w:t>(</w:t>
-      </w:r>
-      <w:proofErr w:type="gramEnd"/>
-      <w:r>
-        <w:t xml:space="preserve">) test is created. This code shows that a </w:t>
-      </w:r>
-      <w:proofErr w:type="spellStart"/>
-      <w:proofErr w:type="gramStart"/>
-      <w:r>
-        <w:t>currentStudent</w:t>
-      </w:r>
-      <w:proofErr w:type="spellEnd"/>
-      <w:r>
-        <w:t>(</w:t>
-      </w:r>
-      <w:proofErr w:type="gramEnd"/>
-      <w:r>
-        <w:t>) method will be required in the development. It will verify if a student is currently enrolled or not by returning true or false.</w:t>
+        <w:t>Step 2</w:t>
+      </w:r>
+      <w:r>
+        <w:t xml:space="preserve"> &gt;&gt; </w:t>
+      </w:r>
+      <w:r>
+        <w:t>t</w:t>
+      </w:r>
+      <w:r>
+        <w:t>he test was run and failed</w:t>
+      </w:r>
+      <w:r>
+        <w:t>,</w:t>
+      </w:r>
+      <w:r>
+        <w:t xml:space="preserve"> </w:t>
+      </w:r>
+      <w:r>
+        <w:t>specifically because</w:t>
+      </w:r>
+      <w:r>
+        <w:t xml:space="preserve"> there is no </w:t>
+      </w:r>
+      <w:r>
+        <w:t>Library</w:t>
+      </w:r>
+      <w:r>
+        <w:t xml:space="preserve"> class yet.</w:t>
       </w:r>
     </w:p>
     <w:p>
@@ -1127,7 +1270,10 @@
         <w:pStyle w:val="Heading3"/>
       </w:pPr>
       <w:r>
-        <w:t>Step 2:</w:t>
+        <w:t>Step 3</w:t>
+      </w:r>
+      <w:r>
+        <w:t>:</w:t>
       </w:r>
     </w:p>
     <w:p>
@@ -1139,24 +1285,46 @@
     </w:p>
     <w:p>
       <w:pPr>
-        <w:pStyle w:val="Caption"/>
+        <w:keepNext/>
+      </w:pPr>
+      <w:r>
+        <w:t>Step 3</w:t>
+      </w:r>
+      <w:r>
+        <w:t xml:space="preserve"> &gt;&gt; </w:t>
+      </w:r>
+    </w:p>
+    <w:p>
+      <w:pPr>
+        <w:keepNext/>
         <w:rPr>
           <w:sz w:val="24"/>
           <w:szCs w:val="24"/>
         </w:rPr>
       </w:pPr>
-      <w:r>
-        <w:br w:type="page"/>
-      </w:r>
-    </w:p>
-    <w:p>
-      <w:pPr>
-        <w:pStyle w:val="Heading1"/>
+    </w:p>
+    <w:p>
+      <w:pPr>
+        <w:rPr>
+          <w:rFonts w:asciiTheme="majorHAnsi" w:eastAsiaTheme="majorEastAsia" w:hAnsiTheme="majorHAnsi" w:cstheme="majorBidi"/>
+          <w:color w:val="2E74B5" w:themeColor="accent1" w:themeShade="BF"/>
+          <w:sz w:val="32"/>
+          <w:szCs w:val="32"/>
+        </w:rPr>
       </w:pPr>
       <w:bookmarkStart w:id="3" w:name="_Appendix_A"/>
       <w:bookmarkStart w:id="4" w:name="_Toc526919436"/>
       <w:bookmarkEnd w:id="3"/>
       <w:r>
+        <w:lastRenderedPageBreak/>
+        <w:br w:type="page"/>
+      </w:r>
+    </w:p>
+    <w:p>
+      <w:pPr>
+        <w:pStyle w:val="Heading1"/>
+      </w:pPr>
+      <w:r>
         <w:t>Appendix A</w:t>
       </w:r>
       <w:bookmarkEnd w:id="4"/>
@@ -1209,7 +1377,7 @@
       <w:r>
         <w:t xml:space="preserve"> </w:t>
       </w:r>
-      <w:hyperlink r:id="rId9" w:history="1">
+      <w:hyperlink r:id="rId10" w:history="1">
         <w:r>
           <w:rPr>
             <w:rStyle w:val="Hyperlink"/>
@@ -1219,7 +1387,7 @@
       </w:hyperlink>
     </w:p>
     <w:sectPr>
-      <w:footerReference w:type="default" r:id="rId10"/>
+      <w:footerReference w:type="default" r:id="rId11"/>
       <w:pgSz w:w="12240" w:h="15840"/>
       <w:pgMar w:top="1440" w:right="1440" w:bottom="1440" w:left="1440" w:header="720" w:footer="720" w:gutter="0"/>
       <w:pgNumType w:start="1"/>
@@ -1365,7 +1533,7 @@
                                     <w:noProof/>
                                     <w:color w:val="8C8C8C" w:themeColor="background1" w:themeShade="8C"/>
                                   </w:rPr>
-                                  <w:t>2</w:t>
+                                  <w:t>1</w:t>
                                 </w:r>
                                 <w:r>
                                   <w:rPr>
@@ -1503,7 +1671,7 @@
                               <w:noProof/>
                               <w:color w:val="8C8C8C" w:themeColor="background1" w:themeShade="8C"/>
                             </w:rPr>
-                            <w:t>2</w:t>
+                            <w:t>1</w:t>
                           </w:r>
                           <w:r>
                             <w:rPr>
@@ -2840,7 +3008,7 @@
 </file>
 
 <file path=customXml/itemProps1.xml><?xml version="1.0" encoding="utf-8"?>
-<ds:datastoreItem xmlns:ds="http://schemas.openxmlformats.org/officeDocument/2006/customXml" ds:itemID="{419FC1FB-2042-454D-BA34-E9D3213EF121}">
+<ds:datastoreItem xmlns:ds="http://schemas.openxmlformats.org/officeDocument/2006/customXml" ds:itemID="{88887163-B06E-4DBD-A1B8-4672B2FE7DF8}">
   <ds:schemaRefs>
     <ds:schemaRef ds:uri="http://schemas.openxmlformats.org/officeDocument/2006/bibliography"/>
   </ds:schemaRefs>

</xml_diff>

<commit_message>
end of day commit. May do more tdd in the future.
</commit_message>
<xml_diff>
--- a/Assignment3_TDD/DOCUMENTATION/Part3_documentation.docx
+++ b/Assignment3_TDD/DOCUMENTATION/Part3_documentation.docx
@@ -397,7 +397,6 @@
           <w:lang w:eastAsia="en-NZ"/>
         </w:rPr>
       </w:pPr>
-      <w:proofErr w:type="spellStart"/>
       <w:r>
         <w:rPr>
           <w:rFonts w:ascii="Arial" w:eastAsia="Times New Roman" w:hAnsi="Arial" w:cs="Arial"/>
@@ -407,33 +406,8 @@
           <w:szCs w:val="20"/>
           <w:lang w:eastAsia="en-NZ"/>
         </w:rPr>
-        <w:t>Chalinor</w:t>
-      </w:r>
-      <w:proofErr w:type="spellEnd"/>
-      <w:r>
-        <w:rPr>
-          <w:rFonts w:ascii="Arial" w:eastAsia="Times New Roman" w:hAnsi="Arial" w:cs="Arial"/>
-          <w:i/>
-          <w:color w:val="000000"/>
-          <w:sz w:val="20"/>
-          <w:szCs w:val="20"/>
-          <w:lang w:eastAsia="en-NZ"/>
-        </w:rPr>
-        <w:t xml:space="preserve"> </w:t>
-      </w:r>
-      <w:proofErr w:type="spellStart"/>
-      <w:r>
-        <w:rPr>
-          <w:rFonts w:ascii="Arial" w:eastAsia="Times New Roman" w:hAnsi="Arial" w:cs="Arial"/>
-          <w:i/>
-          <w:color w:val="000000"/>
-          <w:sz w:val="20"/>
-          <w:szCs w:val="20"/>
-          <w:lang w:eastAsia="en-NZ"/>
-        </w:rPr>
-        <w:t>Baliuag</w:t>
-      </w:r>
-      <w:proofErr w:type="spellEnd"/>
+        <w:t>Chalinor Baliuag</w:t>
+      </w:r>
     </w:p>
     <w:p>
       <w:pPr>
@@ -553,13 +527,13 @@
           <w:r>
             <w:fldChar w:fldCharType="separate"/>
           </w:r>
-          <w:hyperlink w:anchor="_Toc526919434" w:history="1">
+          <w:hyperlink w:anchor="_Toc526950430" w:history="1">
             <w:r>
               <w:rPr>
                 <w:rStyle w:val="Hyperlink"/>
                 <w:noProof/>
               </w:rPr>
-              <w:t>Part 2</w:t>
+              <w:t>Part 3</w:t>
             </w:r>
             <w:r>
               <w:rPr>
@@ -580,7 +554,7 @@
                 <w:noProof/>
                 <w:webHidden/>
               </w:rPr>
-              <w:instrText xml:space="preserve"> PAGEREF _Toc526919434 \h </w:instrText>
+              <w:instrText xml:space="preserve"> PAGEREF _Toc526950430 \h </w:instrText>
             </w:r>
             <w:r>
               <w:rPr>
@@ -623,13 +597,13 @@
               <w:lang w:val="en-US"/>
             </w:rPr>
           </w:pPr>
-          <w:hyperlink w:anchor="_Toc526919435" w:history="1">
+          <w:hyperlink w:anchor="_Toc526950431" w:history="1">
             <w:r>
               <w:rPr>
                 <w:rStyle w:val="Hyperlink"/>
                 <w:noProof/>
               </w:rPr>
-              <w:t>Using Jenkins</w:t>
+              <w:t>Test Driven Development</w:t>
             </w:r>
             <w:r>
               <w:rPr>
@@ -650,7 +624,7 @@
                 <w:noProof/>
                 <w:webHidden/>
               </w:rPr>
-              <w:instrText xml:space="preserve"> PAGEREF _Toc526919435 \h </w:instrText>
+              <w:instrText xml:space="preserve"> PAGEREF _Toc526950431 \h </w:instrText>
             </w:r>
             <w:r>
               <w:rPr>
@@ -671,6 +645,846 @@
                 <w:webHidden/>
               </w:rPr>
               <w:t>2</w:t>
+            </w:r>
+            <w:r>
+              <w:rPr>
+                <w:noProof/>
+                <w:webHidden/>
+              </w:rPr>
+              <w:fldChar w:fldCharType="end"/>
+            </w:r>
+          </w:hyperlink>
+        </w:p>
+        <w:p>
+          <w:pPr>
+            <w:pStyle w:val="TOC3"/>
+            <w:tabs>
+              <w:tab w:val="right" w:leader="dot" w:pos="9350"/>
+            </w:tabs>
+            <w:rPr>
+              <w:rFonts w:eastAsiaTheme="minorEastAsia"/>
+              <w:noProof/>
+              <w:lang w:val="en-US"/>
+            </w:rPr>
+          </w:pPr>
+          <w:hyperlink w:anchor="_Toc526950432" w:history="1">
+            <w:r>
+              <w:rPr>
+                <w:rStyle w:val="Hyperlink"/>
+                <w:noProof/>
+              </w:rPr>
+              <w:t>Step 1:</w:t>
+            </w:r>
+            <w:r>
+              <w:rPr>
+                <w:noProof/>
+                <w:webHidden/>
+              </w:rPr>
+              <w:tab/>
+            </w:r>
+            <w:r>
+              <w:rPr>
+                <w:noProof/>
+                <w:webHidden/>
+              </w:rPr>
+              <w:fldChar w:fldCharType="begin"/>
+            </w:r>
+            <w:r>
+              <w:rPr>
+                <w:noProof/>
+                <w:webHidden/>
+              </w:rPr>
+              <w:instrText xml:space="preserve"> PAGEREF _Toc526950432 \h </w:instrText>
+            </w:r>
+            <w:r>
+              <w:rPr>
+                <w:noProof/>
+                <w:webHidden/>
+              </w:rPr>
+            </w:r>
+            <w:r>
+              <w:rPr>
+                <w:noProof/>
+                <w:webHidden/>
+              </w:rPr>
+              <w:fldChar w:fldCharType="separate"/>
+            </w:r>
+            <w:r>
+              <w:rPr>
+                <w:noProof/>
+                <w:webHidden/>
+              </w:rPr>
+              <w:t>2</w:t>
+            </w:r>
+            <w:r>
+              <w:rPr>
+                <w:noProof/>
+                <w:webHidden/>
+              </w:rPr>
+              <w:fldChar w:fldCharType="end"/>
+            </w:r>
+          </w:hyperlink>
+        </w:p>
+        <w:p>
+          <w:pPr>
+            <w:pStyle w:val="TOC3"/>
+            <w:tabs>
+              <w:tab w:val="right" w:leader="dot" w:pos="9350"/>
+            </w:tabs>
+            <w:rPr>
+              <w:rFonts w:eastAsiaTheme="minorEastAsia"/>
+              <w:noProof/>
+              <w:lang w:val="en-US"/>
+            </w:rPr>
+          </w:pPr>
+          <w:hyperlink w:anchor="_Toc526950433" w:history="1">
+            <w:r>
+              <w:rPr>
+                <w:rStyle w:val="Hyperlink"/>
+                <w:noProof/>
+              </w:rPr>
+              <w:t>Step 2:</w:t>
+            </w:r>
+            <w:r>
+              <w:rPr>
+                <w:noProof/>
+                <w:webHidden/>
+              </w:rPr>
+              <w:tab/>
+            </w:r>
+            <w:r>
+              <w:rPr>
+                <w:noProof/>
+                <w:webHidden/>
+              </w:rPr>
+              <w:fldChar w:fldCharType="begin"/>
+            </w:r>
+            <w:r>
+              <w:rPr>
+                <w:noProof/>
+                <w:webHidden/>
+              </w:rPr>
+              <w:instrText xml:space="preserve"> PAGEREF _Toc526950433 \h </w:instrText>
+            </w:r>
+            <w:r>
+              <w:rPr>
+                <w:noProof/>
+                <w:webHidden/>
+              </w:rPr>
+            </w:r>
+            <w:r>
+              <w:rPr>
+                <w:noProof/>
+                <w:webHidden/>
+              </w:rPr>
+              <w:fldChar w:fldCharType="separate"/>
+            </w:r>
+            <w:r>
+              <w:rPr>
+                <w:noProof/>
+                <w:webHidden/>
+              </w:rPr>
+              <w:t>2</w:t>
+            </w:r>
+            <w:r>
+              <w:rPr>
+                <w:noProof/>
+                <w:webHidden/>
+              </w:rPr>
+              <w:fldChar w:fldCharType="end"/>
+            </w:r>
+          </w:hyperlink>
+        </w:p>
+        <w:p>
+          <w:pPr>
+            <w:pStyle w:val="TOC3"/>
+            <w:tabs>
+              <w:tab w:val="right" w:leader="dot" w:pos="9350"/>
+            </w:tabs>
+            <w:rPr>
+              <w:rFonts w:eastAsiaTheme="minorEastAsia"/>
+              <w:noProof/>
+              <w:lang w:val="en-US"/>
+            </w:rPr>
+          </w:pPr>
+          <w:hyperlink w:anchor="_Toc526950434" w:history="1">
+            <w:r>
+              <w:rPr>
+                <w:rStyle w:val="Hyperlink"/>
+                <w:noProof/>
+              </w:rPr>
+              <w:t>Step 3:</w:t>
+            </w:r>
+            <w:r>
+              <w:rPr>
+                <w:noProof/>
+                <w:webHidden/>
+              </w:rPr>
+              <w:tab/>
+            </w:r>
+            <w:r>
+              <w:rPr>
+                <w:noProof/>
+                <w:webHidden/>
+              </w:rPr>
+              <w:fldChar w:fldCharType="begin"/>
+            </w:r>
+            <w:r>
+              <w:rPr>
+                <w:noProof/>
+                <w:webHidden/>
+              </w:rPr>
+              <w:instrText xml:space="preserve"> PAGEREF _Toc526950434 \h </w:instrText>
+            </w:r>
+            <w:r>
+              <w:rPr>
+                <w:noProof/>
+                <w:webHidden/>
+              </w:rPr>
+            </w:r>
+            <w:r>
+              <w:rPr>
+                <w:noProof/>
+                <w:webHidden/>
+              </w:rPr>
+              <w:fldChar w:fldCharType="separate"/>
+            </w:r>
+            <w:r>
+              <w:rPr>
+                <w:noProof/>
+                <w:webHidden/>
+              </w:rPr>
+              <w:t>2</w:t>
+            </w:r>
+            <w:r>
+              <w:rPr>
+                <w:noProof/>
+                <w:webHidden/>
+              </w:rPr>
+              <w:fldChar w:fldCharType="end"/>
+            </w:r>
+          </w:hyperlink>
+        </w:p>
+        <w:p>
+          <w:pPr>
+            <w:pStyle w:val="TOC3"/>
+            <w:tabs>
+              <w:tab w:val="right" w:leader="dot" w:pos="9350"/>
+            </w:tabs>
+            <w:rPr>
+              <w:rFonts w:eastAsiaTheme="minorEastAsia"/>
+              <w:noProof/>
+              <w:lang w:val="en-US"/>
+            </w:rPr>
+          </w:pPr>
+          <w:hyperlink w:anchor="_Toc526950435" w:history="1">
+            <w:r>
+              <w:rPr>
+                <w:rStyle w:val="Hyperlink"/>
+                <w:noProof/>
+              </w:rPr>
+              <w:t>Step 4:</w:t>
+            </w:r>
+            <w:r>
+              <w:rPr>
+                <w:noProof/>
+                <w:webHidden/>
+              </w:rPr>
+              <w:tab/>
+            </w:r>
+            <w:r>
+              <w:rPr>
+                <w:noProof/>
+                <w:webHidden/>
+              </w:rPr>
+              <w:fldChar w:fldCharType="begin"/>
+            </w:r>
+            <w:r>
+              <w:rPr>
+                <w:noProof/>
+                <w:webHidden/>
+              </w:rPr>
+              <w:instrText xml:space="preserve"> PAGEREF _Toc526950435 \h </w:instrText>
+            </w:r>
+            <w:r>
+              <w:rPr>
+                <w:noProof/>
+                <w:webHidden/>
+              </w:rPr>
+            </w:r>
+            <w:r>
+              <w:rPr>
+                <w:noProof/>
+                <w:webHidden/>
+              </w:rPr>
+              <w:fldChar w:fldCharType="separate"/>
+            </w:r>
+            <w:r>
+              <w:rPr>
+                <w:noProof/>
+                <w:webHidden/>
+              </w:rPr>
+              <w:t>3</w:t>
+            </w:r>
+            <w:r>
+              <w:rPr>
+                <w:noProof/>
+                <w:webHidden/>
+              </w:rPr>
+              <w:fldChar w:fldCharType="end"/>
+            </w:r>
+          </w:hyperlink>
+        </w:p>
+        <w:p>
+          <w:pPr>
+            <w:pStyle w:val="TOC3"/>
+            <w:tabs>
+              <w:tab w:val="right" w:leader="dot" w:pos="9350"/>
+            </w:tabs>
+            <w:rPr>
+              <w:rFonts w:eastAsiaTheme="minorEastAsia"/>
+              <w:noProof/>
+              <w:lang w:val="en-US"/>
+            </w:rPr>
+          </w:pPr>
+          <w:hyperlink w:anchor="_Toc526950436" w:history="1">
+            <w:r>
+              <w:rPr>
+                <w:rStyle w:val="Hyperlink"/>
+                <w:noProof/>
+              </w:rPr>
+              <w:t>Step 5:</w:t>
+            </w:r>
+            <w:r>
+              <w:rPr>
+                <w:noProof/>
+                <w:webHidden/>
+              </w:rPr>
+              <w:tab/>
+            </w:r>
+            <w:r>
+              <w:rPr>
+                <w:noProof/>
+                <w:webHidden/>
+              </w:rPr>
+              <w:fldChar w:fldCharType="begin"/>
+            </w:r>
+            <w:r>
+              <w:rPr>
+                <w:noProof/>
+                <w:webHidden/>
+              </w:rPr>
+              <w:instrText xml:space="preserve"> PAGEREF _Toc526950436 \h </w:instrText>
+            </w:r>
+            <w:r>
+              <w:rPr>
+                <w:noProof/>
+                <w:webHidden/>
+              </w:rPr>
+            </w:r>
+            <w:r>
+              <w:rPr>
+                <w:noProof/>
+                <w:webHidden/>
+              </w:rPr>
+              <w:fldChar w:fldCharType="separate"/>
+            </w:r>
+            <w:r>
+              <w:rPr>
+                <w:noProof/>
+                <w:webHidden/>
+              </w:rPr>
+              <w:t>3</w:t>
+            </w:r>
+            <w:r>
+              <w:rPr>
+                <w:noProof/>
+                <w:webHidden/>
+              </w:rPr>
+              <w:fldChar w:fldCharType="end"/>
+            </w:r>
+          </w:hyperlink>
+        </w:p>
+        <w:p>
+          <w:pPr>
+            <w:pStyle w:val="TOC3"/>
+            <w:tabs>
+              <w:tab w:val="right" w:leader="dot" w:pos="9350"/>
+            </w:tabs>
+            <w:rPr>
+              <w:rFonts w:eastAsiaTheme="minorEastAsia"/>
+              <w:noProof/>
+              <w:lang w:val="en-US"/>
+            </w:rPr>
+          </w:pPr>
+          <w:hyperlink w:anchor="_Toc526950437" w:history="1">
+            <w:r>
+              <w:rPr>
+                <w:rStyle w:val="Hyperlink"/>
+                <w:noProof/>
+              </w:rPr>
+              <w:t>Step 6:</w:t>
+            </w:r>
+            <w:r>
+              <w:rPr>
+                <w:noProof/>
+                <w:webHidden/>
+              </w:rPr>
+              <w:tab/>
+            </w:r>
+            <w:r>
+              <w:rPr>
+                <w:noProof/>
+                <w:webHidden/>
+              </w:rPr>
+              <w:fldChar w:fldCharType="begin"/>
+            </w:r>
+            <w:r>
+              <w:rPr>
+                <w:noProof/>
+                <w:webHidden/>
+              </w:rPr>
+              <w:instrText xml:space="preserve"> PAGEREF _Toc526950437 \h </w:instrText>
+            </w:r>
+            <w:r>
+              <w:rPr>
+                <w:noProof/>
+                <w:webHidden/>
+              </w:rPr>
+            </w:r>
+            <w:r>
+              <w:rPr>
+                <w:noProof/>
+                <w:webHidden/>
+              </w:rPr>
+              <w:fldChar w:fldCharType="separate"/>
+            </w:r>
+            <w:r>
+              <w:rPr>
+                <w:noProof/>
+                <w:webHidden/>
+              </w:rPr>
+              <w:t>3</w:t>
+            </w:r>
+            <w:r>
+              <w:rPr>
+                <w:noProof/>
+                <w:webHidden/>
+              </w:rPr>
+              <w:fldChar w:fldCharType="end"/>
+            </w:r>
+          </w:hyperlink>
+        </w:p>
+        <w:p>
+          <w:pPr>
+            <w:pStyle w:val="TOC3"/>
+            <w:tabs>
+              <w:tab w:val="right" w:leader="dot" w:pos="9350"/>
+            </w:tabs>
+            <w:rPr>
+              <w:rFonts w:eastAsiaTheme="minorEastAsia"/>
+              <w:noProof/>
+              <w:lang w:val="en-US"/>
+            </w:rPr>
+          </w:pPr>
+          <w:hyperlink w:anchor="_Toc526950438" w:history="1">
+            <w:r>
+              <w:rPr>
+                <w:rStyle w:val="Hyperlink"/>
+                <w:noProof/>
+              </w:rPr>
+              <w:t>Step 7:</w:t>
+            </w:r>
+            <w:r>
+              <w:rPr>
+                <w:noProof/>
+                <w:webHidden/>
+              </w:rPr>
+              <w:tab/>
+            </w:r>
+            <w:r>
+              <w:rPr>
+                <w:noProof/>
+                <w:webHidden/>
+              </w:rPr>
+              <w:fldChar w:fldCharType="begin"/>
+            </w:r>
+            <w:r>
+              <w:rPr>
+                <w:noProof/>
+                <w:webHidden/>
+              </w:rPr>
+              <w:instrText xml:space="preserve"> PAGEREF _Toc526950438 \h </w:instrText>
+            </w:r>
+            <w:r>
+              <w:rPr>
+                <w:noProof/>
+                <w:webHidden/>
+              </w:rPr>
+            </w:r>
+            <w:r>
+              <w:rPr>
+                <w:noProof/>
+                <w:webHidden/>
+              </w:rPr>
+              <w:fldChar w:fldCharType="separate"/>
+            </w:r>
+            <w:r>
+              <w:rPr>
+                <w:noProof/>
+                <w:webHidden/>
+              </w:rPr>
+              <w:t>3</w:t>
+            </w:r>
+            <w:r>
+              <w:rPr>
+                <w:noProof/>
+                <w:webHidden/>
+              </w:rPr>
+              <w:fldChar w:fldCharType="end"/>
+            </w:r>
+          </w:hyperlink>
+        </w:p>
+        <w:p>
+          <w:pPr>
+            <w:pStyle w:val="TOC3"/>
+            <w:tabs>
+              <w:tab w:val="right" w:leader="dot" w:pos="9350"/>
+            </w:tabs>
+            <w:rPr>
+              <w:rFonts w:eastAsiaTheme="minorEastAsia"/>
+              <w:noProof/>
+              <w:lang w:val="en-US"/>
+            </w:rPr>
+          </w:pPr>
+          <w:hyperlink w:anchor="_Toc526950439" w:history="1">
+            <w:r>
+              <w:rPr>
+                <w:rStyle w:val="Hyperlink"/>
+                <w:noProof/>
+              </w:rPr>
+              <w:t>Step 8:</w:t>
+            </w:r>
+            <w:r>
+              <w:rPr>
+                <w:noProof/>
+                <w:webHidden/>
+              </w:rPr>
+              <w:tab/>
+            </w:r>
+            <w:r>
+              <w:rPr>
+                <w:noProof/>
+                <w:webHidden/>
+              </w:rPr>
+              <w:fldChar w:fldCharType="begin"/>
+            </w:r>
+            <w:r>
+              <w:rPr>
+                <w:noProof/>
+                <w:webHidden/>
+              </w:rPr>
+              <w:instrText xml:space="preserve"> PAGEREF _Toc526950439 \h </w:instrText>
+            </w:r>
+            <w:r>
+              <w:rPr>
+                <w:noProof/>
+                <w:webHidden/>
+              </w:rPr>
+            </w:r>
+            <w:r>
+              <w:rPr>
+                <w:noProof/>
+                <w:webHidden/>
+              </w:rPr>
+              <w:fldChar w:fldCharType="separate"/>
+            </w:r>
+            <w:r>
+              <w:rPr>
+                <w:noProof/>
+                <w:webHidden/>
+              </w:rPr>
+              <w:t>4</w:t>
+            </w:r>
+            <w:r>
+              <w:rPr>
+                <w:noProof/>
+                <w:webHidden/>
+              </w:rPr>
+              <w:fldChar w:fldCharType="end"/>
+            </w:r>
+          </w:hyperlink>
+        </w:p>
+        <w:p>
+          <w:pPr>
+            <w:pStyle w:val="TOC3"/>
+            <w:tabs>
+              <w:tab w:val="right" w:leader="dot" w:pos="9350"/>
+            </w:tabs>
+            <w:rPr>
+              <w:rFonts w:eastAsiaTheme="minorEastAsia"/>
+              <w:noProof/>
+              <w:lang w:val="en-US"/>
+            </w:rPr>
+          </w:pPr>
+          <w:hyperlink w:anchor="_Toc526950440" w:history="1">
+            <w:r>
+              <w:rPr>
+                <w:rStyle w:val="Hyperlink"/>
+                <w:noProof/>
+              </w:rPr>
+              <w:t>Step 9:</w:t>
+            </w:r>
+            <w:r>
+              <w:rPr>
+                <w:noProof/>
+                <w:webHidden/>
+              </w:rPr>
+              <w:tab/>
+            </w:r>
+            <w:r>
+              <w:rPr>
+                <w:noProof/>
+                <w:webHidden/>
+              </w:rPr>
+              <w:fldChar w:fldCharType="begin"/>
+            </w:r>
+            <w:r>
+              <w:rPr>
+                <w:noProof/>
+                <w:webHidden/>
+              </w:rPr>
+              <w:instrText xml:space="preserve"> PAGEREF _Toc526950440 \h </w:instrText>
+            </w:r>
+            <w:r>
+              <w:rPr>
+                <w:noProof/>
+                <w:webHidden/>
+              </w:rPr>
+            </w:r>
+            <w:r>
+              <w:rPr>
+                <w:noProof/>
+                <w:webHidden/>
+              </w:rPr>
+              <w:fldChar w:fldCharType="separate"/>
+            </w:r>
+            <w:r>
+              <w:rPr>
+                <w:noProof/>
+                <w:webHidden/>
+              </w:rPr>
+              <w:t>4</w:t>
+            </w:r>
+            <w:r>
+              <w:rPr>
+                <w:noProof/>
+                <w:webHidden/>
+              </w:rPr>
+              <w:fldChar w:fldCharType="end"/>
+            </w:r>
+          </w:hyperlink>
+        </w:p>
+        <w:p>
+          <w:pPr>
+            <w:pStyle w:val="TOC3"/>
+            <w:tabs>
+              <w:tab w:val="right" w:leader="dot" w:pos="9350"/>
+            </w:tabs>
+            <w:rPr>
+              <w:rFonts w:eastAsiaTheme="minorEastAsia"/>
+              <w:noProof/>
+              <w:lang w:val="en-US"/>
+            </w:rPr>
+          </w:pPr>
+          <w:hyperlink w:anchor="_Toc526950441" w:history="1">
+            <w:r>
+              <w:rPr>
+                <w:rStyle w:val="Hyperlink"/>
+                <w:noProof/>
+              </w:rPr>
+              <w:t>Step 10:</w:t>
+            </w:r>
+            <w:r>
+              <w:rPr>
+                <w:noProof/>
+                <w:webHidden/>
+              </w:rPr>
+              <w:tab/>
+            </w:r>
+            <w:r>
+              <w:rPr>
+                <w:noProof/>
+                <w:webHidden/>
+              </w:rPr>
+              <w:fldChar w:fldCharType="begin"/>
+            </w:r>
+            <w:r>
+              <w:rPr>
+                <w:noProof/>
+                <w:webHidden/>
+              </w:rPr>
+              <w:instrText xml:space="preserve"> PAGEREF _Toc526950441 \h </w:instrText>
+            </w:r>
+            <w:r>
+              <w:rPr>
+                <w:noProof/>
+                <w:webHidden/>
+              </w:rPr>
+            </w:r>
+            <w:r>
+              <w:rPr>
+                <w:noProof/>
+                <w:webHidden/>
+              </w:rPr>
+              <w:fldChar w:fldCharType="separate"/>
+            </w:r>
+            <w:r>
+              <w:rPr>
+                <w:noProof/>
+                <w:webHidden/>
+              </w:rPr>
+              <w:t>4</w:t>
+            </w:r>
+            <w:r>
+              <w:rPr>
+                <w:noProof/>
+                <w:webHidden/>
+              </w:rPr>
+              <w:fldChar w:fldCharType="end"/>
+            </w:r>
+          </w:hyperlink>
+        </w:p>
+        <w:p>
+          <w:pPr>
+            <w:pStyle w:val="TOC3"/>
+            <w:tabs>
+              <w:tab w:val="right" w:leader="dot" w:pos="9350"/>
+            </w:tabs>
+            <w:rPr>
+              <w:rFonts w:eastAsiaTheme="minorEastAsia"/>
+              <w:noProof/>
+              <w:lang w:val="en-US"/>
+            </w:rPr>
+          </w:pPr>
+          <w:hyperlink w:anchor="_Toc526950442" w:history="1">
+            <w:r>
+              <w:rPr>
+                <w:rStyle w:val="Hyperlink"/>
+                <w:noProof/>
+              </w:rPr>
+              <w:t>Step 11:</w:t>
+            </w:r>
+            <w:r>
+              <w:rPr>
+                <w:noProof/>
+                <w:webHidden/>
+              </w:rPr>
+              <w:tab/>
+            </w:r>
+            <w:r>
+              <w:rPr>
+                <w:noProof/>
+                <w:webHidden/>
+              </w:rPr>
+              <w:fldChar w:fldCharType="begin"/>
+            </w:r>
+            <w:r>
+              <w:rPr>
+                <w:noProof/>
+                <w:webHidden/>
+              </w:rPr>
+              <w:instrText xml:space="preserve"> PAGEREF _Toc526950442 \h </w:instrText>
+            </w:r>
+            <w:r>
+              <w:rPr>
+                <w:noProof/>
+                <w:webHidden/>
+              </w:rPr>
+            </w:r>
+            <w:r>
+              <w:rPr>
+                <w:noProof/>
+                <w:webHidden/>
+              </w:rPr>
+              <w:fldChar w:fldCharType="separate"/>
+            </w:r>
+            <w:r>
+              <w:rPr>
+                <w:noProof/>
+                <w:webHidden/>
+              </w:rPr>
+              <w:t>4</w:t>
+            </w:r>
+            <w:r>
+              <w:rPr>
+                <w:noProof/>
+                <w:webHidden/>
+              </w:rPr>
+              <w:fldChar w:fldCharType="end"/>
+            </w:r>
+          </w:hyperlink>
+        </w:p>
+        <w:p>
+          <w:pPr>
+            <w:pStyle w:val="TOC3"/>
+            <w:tabs>
+              <w:tab w:val="right" w:leader="dot" w:pos="9350"/>
+            </w:tabs>
+            <w:rPr>
+              <w:rFonts w:eastAsiaTheme="minorEastAsia"/>
+              <w:noProof/>
+              <w:lang w:val="en-US"/>
+            </w:rPr>
+          </w:pPr>
+          <w:hyperlink w:anchor="_Toc526950443" w:history="1">
+            <w:r>
+              <w:rPr>
+                <w:rStyle w:val="Hyperlink"/>
+                <w:noProof/>
+              </w:rPr>
+              <w:t>Step 12:</w:t>
+            </w:r>
+            <w:r>
+              <w:rPr>
+                <w:noProof/>
+                <w:webHidden/>
+              </w:rPr>
+              <w:tab/>
+            </w:r>
+            <w:r>
+              <w:rPr>
+                <w:noProof/>
+                <w:webHidden/>
+              </w:rPr>
+              <w:fldChar w:fldCharType="begin"/>
+            </w:r>
+            <w:r>
+              <w:rPr>
+                <w:noProof/>
+                <w:webHidden/>
+              </w:rPr>
+              <w:instrText xml:space="preserve"> PAGEREF _Toc526950443 \h </w:instrText>
+            </w:r>
+            <w:r>
+              <w:rPr>
+                <w:noProof/>
+                <w:webHidden/>
+              </w:rPr>
+            </w:r>
+            <w:r>
+              <w:rPr>
+                <w:noProof/>
+                <w:webHidden/>
+              </w:rPr>
+              <w:fldChar w:fldCharType="separate"/>
+            </w:r>
+            <w:r>
+              <w:rPr>
+                <w:noProof/>
+                <w:webHidden/>
+              </w:rPr>
+              <w:t>5</w:t>
             </w:r>
             <w:r>
               <w:rPr>
@@ -693,7 +1507,7 @@
               <w:lang w:val="en-US"/>
             </w:rPr>
           </w:pPr>
-          <w:hyperlink w:anchor="_Toc526919436" w:history="1">
+          <w:hyperlink w:anchor="_Toc526950444" w:history="1">
             <w:r>
               <w:rPr>
                 <w:rStyle w:val="Hyperlink"/>
@@ -720,7 +1534,7 @@
                 <w:noProof/>
                 <w:webHidden/>
               </w:rPr>
-              <w:instrText xml:space="preserve"> PAGEREF _Toc526919436 \h </w:instrText>
+              <w:instrText xml:space="preserve"> PAGEREF _Toc526950444 \h </w:instrText>
             </w:r>
             <w:r>
               <w:rPr>
@@ -740,7 +1554,7 @@
                 <w:noProof/>
                 <w:webHidden/>
               </w:rPr>
-              <w:t>4</w:t>
+              <w:t>6</w:t>
             </w:r>
             <w:r>
               <w:rPr>
@@ -763,7 +1577,7 @@
               <w:lang w:val="en-US"/>
             </w:rPr>
           </w:pPr>
-          <w:hyperlink w:anchor="_Toc526919437" w:history="1">
+          <w:hyperlink w:anchor="_Toc526950445" w:history="1">
             <w:r>
               <w:rPr>
                 <w:rStyle w:val="Hyperlink"/>
@@ -790,7 +1604,7 @@
                 <w:noProof/>
                 <w:webHidden/>
               </w:rPr>
-              <w:instrText xml:space="preserve"> PAGEREF _Toc526919437 \h </w:instrText>
+              <w:instrText xml:space="preserve"> PAGEREF _Toc526950445 \h </w:instrText>
             </w:r>
             <w:r>
               <w:rPr>
@@ -810,7 +1624,7 @@
                 <w:noProof/>
                 <w:webHidden/>
               </w:rPr>
-              <w:t>4</w:t>
+              <w:t>6</w:t>
             </w:r>
             <w:r>
               <w:rPr>
@@ -822,6 +1636,13 @@
           </w:hyperlink>
         </w:p>
         <w:p>
+          <w:pPr>
+            <w:rPr>
+              <w:b/>
+              <w:bCs/>
+              <w:noProof/>
+            </w:rPr>
+          </w:pPr>
           <w:r>
             <w:rPr>
               <w:b/>
@@ -833,228 +1654,57 @@
         </w:p>
       </w:sdtContent>
     </w:sdt>
-    <w:p/>
-    <w:p>
-      <w:pPr>
-        <w:pStyle w:val="TOCHeading"/>
-      </w:pPr>
-      <w:r>
-        <w:t>Table of Figures</w:t>
-      </w:r>
-    </w:p>
-    <w:p>
-      <w:pPr>
-        <w:pStyle w:val="TableofFigures"/>
-        <w:tabs>
-          <w:tab w:val="right" w:leader="dot" w:pos="9350"/>
-        </w:tabs>
-        <w:spacing w:line="360" w:lineRule="auto"/>
-        <w:rPr>
-          <w:rFonts w:eastAsiaTheme="minorEastAsia"/>
+    <w:p>
+      <w:r>
+        <w:br w:type="page"/>
+      </w:r>
+    </w:p>
+    <w:p>
+      <w:pPr>
+        <w:pStyle w:val="Heading1"/>
+      </w:pPr>
+      <w:bookmarkStart w:id="1" w:name="_Toc526950430"/>
+      <w:r>
+        <w:lastRenderedPageBreak/>
+        <w:t xml:space="preserve">Part </w:t>
+      </w:r>
+      <w:bookmarkEnd w:id="0"/>
+      <w:r>
+        <w:t>3</w:t>
+      </w:r>
+      <w:bookmarkEnd w:id="1"/>
+    </w:p>
+    <w:p>
+      <w:pPr>
+        <w:pStyle w:val="Heading2"/>
+      </w:pPr>
+      <w:bookmarkStart w:id="2" w:name="_Toc526950431"/>
+      <w:r>
+        <w:t>Test Driven Development</w:t>
+      </w:r>
+      <w:bookmarkEnd w:id="2"/>
+    </w:p>
+    <w:p>
+      <w:pPr>
+        <w:pStyle w:val="Heading3"/>
+      </w:pPr>
+      <w:bookmarkStart w:id="3" w:name="_Toc526950432"/>
+      <w:r>
+        <w:t>Step 1:</w:t>
+      </w:r>
+      <w:bookmarkEnd w:id="3"/>
+    </w:p>
+    <w:p>
+      <w:r>
+        <w:rPr>
           <w:noProof/>
           <w:lang w:val="en-US"/>
         </w:rPr>
-      </w:pPr>
-      <w:r>
-        <w:fldChar w:fldCharType="begin"/>
-      </w:r>
-      <w:r>
-        <w:instrText xml:space="preserve"> TOC \h \z \c "Figure" </w:instrText>
-      </w:r>
-      <w:r>
-        <w:fldChar w:fldCharType="separate"/>
-      </w:r>
-      <w:hyperlink w:anchor="_Toc526919438" w:history="1">
-        <w:r>
-          <w:rPr>
-            <w:rStyle w:val="Hyperlink"/>
-            <w:noProof/>
-          </w:rPr>
-          <w:t>Figure 1 - Original build in Jenkins to test connection</w:t>
-        </w:r>
-        <w:r>
-          <w:rPr>
-            <w:noProof/>
-            <w:webHidden/>
-          </w:rPr>
-          <w:tab/>
-        </w:r>
-        <w:r>
-          <w:rPr>
-            <w:noProof/>
-            <w:webHidden/>
-          </w:rPr>
-          <w:fldChar w:fldCharType="begin"/>
-        </w:r>
-        <w:r>
-          <w:rPr>
-            <w:noProof/>
-            <w:webHidden/>
-          </w:rPr>
-          <w:instrText xml:space="preserve"> PAGEREF _Toc526919438 \h </w:instrText>
-        </w:r>
-        <w:r>
-          <w:rPr>
-            <w:noProof/>
-            <w:webHidden/>
-          </w:rPr>
-        </w:r>
-        <w:r>
-          <w:rPr>
-            <w:noProof/>
-            <w:webHidden/>
-          </w:rPr>
-          <w:fldChar w:fldCharType="separate"/>
-        </w:r>
-        <w:r>
-          <w:rPr>
-            <w:noProof/>
-            <w:webHidden/>
-          </w:rPr>
-          <w:t>2</w:t>
-        </w:r>
-        <w:r>
-          <w:rPr>
-            <w:noProof/>
-            <w:webHidden/>
-          </w:rPr>
-          <w:fldChar w:fldCharType="end"/>
-        </w:r>
-      </w:hyperlink>
-    </w:p>
-    <w:p>
-      <w:pPr>
-        <w:pStyle w:val="TableofFigures"/>
-        <w:tabs>
-          <w:tab w:val="right" w:leader="dot" w:pos="9350"/>
-        </w:tabs>
-        <w:spacing w:line="360" w:lineRule="auto"/>
-        <w:rPr>
-          <w:rFonts w:eastAsiaTheme="minorEastAsia"/>
-          <w:noProof/>
-          <w:lang w:val="en-US"/>
-        </w:rPr>
-      </w:pPr>
-      <w:hyperlink w:anchor="_Toc526919439" w:history="1">
-        <w:r>
-          <w:rPr>
-            <w:rStyle w:val="Hyperlink"/>
-            <w:noProof/>
-          </w:rPr>
-          <w:t>Figure 2 - All subsequent Jenkins builds not recognising 'mvn' as a command to run tests</w:t>
-        </w:r>
-        <w:r>
-          <w:rPr>
-            <w:noProof/>
-            <w:webHidden/>
-          </w:rPr>
-          <w:tab/>
-        </w:r>
-        <w:r>
-          <w:rPr>
-            <w:noProof/>
-            <w:webHidden/>
-          </w:rPr>
-          <w:fldChar w:fldCharType="begin"/>
-        </w:r>
-        <w:r>
-          <w:rPr>
-            <w:noProof/>
-            <w:webHidden/>
-          </w:rPr>
-          <w:instrText xml:space="preserve"> PAGEREF _Toc526919439 \h </w:instrText>
-        </w:r>
-        <w:r>
-          <w:rPr>
-            <w:noProof/>
-            <w:webHidden/>
-          </w:rPr>
-        </w:r>
-        <w:r>
-          <w:rPr>
-            <w:noProof/>
-            <w:webHidden/>
-          </w:rPr>
-          <w:fldChar w:fldCharType="separate"/>
-        </w:r>
-        <w:r>
-          <w:rPr>
-            <w:noProof/>
-            <w:webHidden/>
-          </w:rPr>
-          <w:t>3</w:t>
-        </w:r>
-        <w:r>
-          <w:rPr>
-            <w:noProof/>
-            <w:webHidden/>
-          </w:rPr>
-          <w:fldChar w:fldCharType="end"/>
-        </w:r>
-      </w:hyperlink>
-    </w:p>
-    <w:p>
-      <w:pPr>
-        <w:spacing w:line="360" w:lineRule="auto"/>
-        <w:rPr>
-          <w:rFonts w:asciiTheme="majorHAnsi" w:eastAsiaTheme="majorEastAsia" w:hAnsiTheme="majorHAnsi" w:cstheme="majorBidi"/>
-          <w:color w:val="2E74B5" w:themeColor="accent1" w:themeShade="BF"/>
-          <w:sz w:val="32"/>
-          <w:szCs w:val="32"/>
-        </w:rPr>
-      </w:pPr>
-      <w:r>
-        <w:fldChar w:fldCharType="end"/>
-      </w:r>
-      <w:r>
-        <w:br w:type="page"/>
-      </w:r>
-    </w:p>
-    <w:p>
-      <w:pPr>
-        <w:pStyle w:val="Heading1"/>
-      </w:pPr>
-      <w:bookmarkStart w:id="1" w:name="_Toc526919434"/>
-      <w:r>
-        <w:lastRenderedPageBreak/>
-        <w:t xml:space="preserve">Part </w:t>
-      </w:r>
-      <w:bookmarkEnd w:id="0"/>
-      <w:bookmarkEnd w:id="1"/>
-      <w:r>
-        <w:t>3</w:t>
-      </w:r>
-    </w:p>
-    <w:p>
-      <w:pPr>
-        <w:pStyle w:val="Heading2"/>
-      </w:pPr>
-      <w:r>
-        <w:t>Test Driven Development</w:t>
-      </w:r>
-    </w:p>
-    <w:p>
-      <w:pPr>
-        <w:pStyle w:val="Heading3"/>
-      </w:pPr>
-      <w:r>
-        <w:t>Step 1:</w:t>
-      </w:r>
-    </w:p>
-    <w:p>
-      <w:pPr>
-        <w:keepNext/>
-      </w:pPr>
-      <w:r>
-        <w:rPr>
-          <w:noProof/>
-          <w:lang w:val="en-US"/>
-        </w:rPr>
         <w:drawing>
-          <wp:inline distT="0" distB="0" distL="0" distR="0" wp14:anchorId="77DB3200" wp14:editId="601C6649">
-            <wp:extent cx="2547664" cy="2661314"/>
-            <wp:effectExtent l="0" t="0" r="5080" b="5715"/>
-            <wp:docPr id="1" name="Picture 1"/>
+          <wp:inline distT="0" distB="0" distL="0" distR="0" wp14:anchorId="363B8C68" wp14:editId="5DBD7F7F">
+            <wp:extent cx="2201726" cy="2276475"/>
+            <wp:effectExtent l="0" t="0" r="8255" b="0"/>
+            <wp:docPr id="3" name="Picture 3"/>
             <wp:cNvGraphicFramePr>
               <a:graphicFrameLocks xmlns:a="http://schemas.openxmlformats.org/drawingml/2006/main" noChangeAspect="1"/>
             </wp:cNvGraphicFramePr>
@@ -1065,27 +1715,20 @@
                     <pic:cNvPr id="1" name=""/>
                     <pic:cNvPicPr/>
                   </pic:nvPicPr>
-                  <pic:blipFill rotWithShape="1">
+                  <pic:blipFill>
                     <a:blip r:embed="rId8"/>
-                    <a:srcRect b="5801"/>
-                    <a:stretch/>
+                    <a:stretch>
+                      <a:fillRect/>
+                    </a:stretch>
                   </pic:blipFill>
-                  <pic:spPr bwMode="auto">
+                  <pic:spPr>
                     <a:xfrm>
                       <a:off x="0" y="0"/>
-                      <a:ext cx="2561771" cy="2676051"/>
+                      <a:ext cx="2216196" cy="2291436"/>
                     </a:xfrm>
                     <a:prstGeom prst="rect">
                       <a:avLst/>
                     </a:prstGeom>
-                    <a:ln>
-                      <a:noFill/>
-                    </a:ln>
-                    <a:extLst>
-                      <a:ext uri="{53640926-AAD7-44D8-BBD7-CCE9431645EC}">
-                        <a14:shadowObscured xmlns:a14="http://schemas.microsoft.com/office/drawing/2010/main"/>
-                      </a:ext>
-                    </a:extLst>
                   </pic:spPr>
                 </pic:pic>
               </a:graphicData>
@@ -1100,101 +1743,60 @@
         <w:jc w:val="both"/>
       </w:pPr>
       <w:r>
-        <w:t xml:space="preserve">Step 1 &gt;&gt; </w:t>
-      </w:r>
-      <w:r>
-        <w:t>t</w:t>
-      </w:r>
-      <w:r>
-        <w:t xml:space="preserve">he </w:t>
-      </w:r>
-      <w:proofErr w:type="spellStart"/>
-      <w:proofErr w:type="gramStart"/>
-      <w:r>
-        <w:t>test</w:t>
-      </w:r>
-      <w:r>
-        <w:t>BookAvailable</w:t>
-      </w:r>
-      <w:proofErr w:type="spellEnd"/>
-      <w:r>
-        <w:t>(</w:t>
-      </w:r>
-      <w:proofErr w:type="gramEnd"/>
-      <w:r>
-        <w:t>) test is</w:t>
-      </w:r>
-      <w:r>
-        <w:t xml:space="preserve"> created. This code shows that</w:t>
+        <w:t xml:space="preserve">Step 1 &gt;&gt; the </w:t>
+      </w:r>
+      <w:r>
+        <w:t>BookTest</w:t>
       </w:r>
       <w:r>
         <w:t xml:space="preserve"> </w:t>
       </w:r>
-      <w:proofErr w:type="spellStart"/>
-      <w:r>
-        <w:t>checkOut</w:t>
-      </w:r>
-      <w:proofErr w:type="spellEnd"/>
-      <w:r>
-        <w:t>()</w:t>
-      </w:r>
-      <w:r>
-        <w:t xml:space="preserve">, </w:t>
-      </w:r>
-      <w:proofErr w:type="spellStart"/>
-      <w:r>
-        <w:t>checkIn</w:t>
-      </w:r>
-      <w:proofErr w:type="spellEnd"/>
-      <w:r>
-        <w:t xml:space="preserve">(), </w:t>
-      </w:r>
-      <w:r>
-        <w:t xml:space="preserve"> and </w:t>
-      </w:r>
-      <w:proofErr w:type="spellStart"/>
-      <w:r>
-        <w:t>bookAvaliable</w:t>
-      </w:r>
-      <w:proofErr w:type="spellEnd"/>
-      <w:r>
-        <w:t xml:space="preserve">() methods </w:t>
-      </w:r>
-      <w:r>
-        <w:t>will b</w:t>
-      </w:r>
-      <w:r>
-        <w:t>e required in the development</w:t>
-      </w:r>
-      <w:r>
-        <w:t xml:space="preserve"> in order to determine the status of a book in the library, Two classes called Library and Student must be created also</w:t>
-      </w:r>
-      <w:r>
-        <w:t xml:space="preserve">. </w:t>
+      <w:r>
+        <w:t xml:space="preserve">JUnit </w:t>
+      </w:r>
+      <w:r>
+        <w:t xml:space="preserve">test is created. This code shows that checkOut(), checkIn(),  and </w:t>
+      </w:r>
+      <w:r>
+        <w:t>get</w:t>
+      </w:r>
+      <w:r>
+        <w:t>Avaliable() methods will be required in the development in order to</w:t>
+      </w:r>
+      <w:r>
+        <w:t xml:space="preserve"> determine the status of a book. The</w:t>
+      </w:r>
+      <w:r>
+        <w:t xml:space="preserve"> class called </w:t>
+      </w:r>
+      <w:r>
+        <w:t>Book</w:t>
+      </w:r>
+      <w:r>
+        <w:t xml:space="preserve"> must be created also. </w:t>
       </w:r>
     </w:p>
     <w:p>
       <w:pPr>
         <w:pStyle w:val="Heading3"/>
       </w:pPr>
+      <w:bookmarkStart w:id="4" w:name="_Toc526950433"/>
       <w:r>
         <w:t>Step 2:</w:t>
       </w:r>
-    </w:p>
-    <w:p>
-      <w:pPr>
-        <w:keepNext/>
-      </w:pPr>
+      <w:bookmarkEnd w:id="4"/>
+    </w:p>
+    <w:p>
       <w:r>
         <w:rPr>
           <w:noProof/>
           <w:lang w:val="en-US"/>
         </w:rPr>
         <w:drawing>
-          <wp:inline distT="0" distB="0" distL="0" distR="0" wp14:anchorId="6F3119A3" wp14:editId="38B46254">
-            <wp:extent cx="4831307" cy="906960"/>
-            <wp:effectExtent l="0" t="0" r="7620" b="7620"/>
-            <wp:docPr id="4" name="Picture 4"/>
+          <wp:inline distT="0" distB="0" distL="0" distR="0" wp14:anchorId="56F33C9D" wp14:editId="3BA946FB">
+            <wp:extent cx="4162425" cy="596347"/>
+            <wp:effectExtent l="0" t="0" r="0" b="0"/>
+            <wp:docPr id="2" name="Picture 2"/>
             <wp:cNvGraphicFramePr>
               <a:graphicFrameLocks xmlns:a="http://schemas.openxmlformats.org/drawingml/2006/main" noChangeAspect="1"/>
             </wp:cNvGraphicFramePr>
@@ -1214,7 +1816,7 @@
                   <pic:spPr>
                     <a:xfrm>
                       <a:off x="0" y="0"/>
-                      <a:ext cx="4859332" cy="912221"/>
+                      <a:ext cx="4520500" cy="647648"/>
                     </a:xfrm>
                     <a:prstGeom prst="rect">
                       <a:avLst/>
@@ -1226,16 +1828,382 @@
           </wp:inline>
         </w:drawing>
       </w:r>
+    </w:p>
+    <w:p>
+      <w:pPr>
+        <w:keepNext/>
+        <w:jc w:val="both"/>
+      </w:pPr>
+      <w:r>
+        <w:t>Step 2 &gt;&gt; the test was run and failed</w:t>
+      </w:r>
+      <w:r>
+        <w:t xml:space="preserve"> as</w:t>
+      </w:r>
+      <w:r>
+        <w:t xml:space="preserve"> there is no </w:t>
+      </w:r>
+      <w:r>
+        <w:t>Book</w:t>
+      </w:r>
+      <w:r>
+        <w:t xml:space="preserve"> class yet.</w:t>
+      </w:r>
+    </w:p>
+    <w:p>
+      <w:pPr>
+        <w:pStyle w:val="Heading3"/>
+      </w:pPr>
+      <w:bookmarkStart w:id="5" w:name="_Toc526950434"/>
+      <w:r>
+        <w:t>Step 3</w:t>
+      </w:r>
+      <w:r>
+        <w:t>:</w:t>
+      </w:r>
+      <w:bookmarkEnd w:id="5"/>
+    </w:p>
+    <w:p>
+      <w:r>
+        <w:rPr>
+          <w:noProof/>
+          <w:lang w:val="en-US"/>
+        </w:rPr>
+        <w:drawing>
+          <wp:inline distT="0" distB="0" distL="0" distR="0" wp14:anchorId="3D3F553D" wp14:editId="2FFC22BB">
+            <wp:extent cx="1812615" cy="1695450"/>
+            <wp:effectExtent l="0" t="0" r="0" b="0"/>
+            <wp:docPr id="6" name="Picture 6"/>
+            <wp:cNvGraphicFramePr>
+              <a:graphicFrameLocks xmlns:a="http://schemas.openxmlformats.org/drawingml/2006/main" noChangeAspect="1"/>
+            </wp:cNvGraphicFramePr>
+            <a:graphic xmlns:a="http://schemas.openxmlformats.org/drawingml/2006/main">
+              <a:graphicData uri="http://schemas.openxmlformats.org/drawingml/2006/picture">
+                <pic:pic xmlns:pic="http://schemas.openxmlformats.org/drawingml/2006/picture">
+                  <pic:nvPicPr>
+                    <pic:cNvPr id="1" name=""/>
+                    <pic:cNvPicPr/>
+                  </pic:nvPicPr>
+                  <pic:blipFill>
+                    <a:blip r:embed="rId10"/>
+                    <a:stretch>
+                      <a:fillRect/>
+                    </a:stretch>
+                  </pic:blipFill>
+                  <pic:spPr>
+                    <a:xfrm>
+                      <a:off x="0" y="0"/>
+                      <a:ext cx="1829355" cy="1711108"/>
+                    </a:xfrm>
+                    <a:prstGeom prst="rect">
+                      <a:avLst/>
+                    </a:prstGeom>
+                  </pic:spPr>
+                </pic:pic>
+              </a:graphicData>
+            </a:graphic>
+          </wp:inline>
+        </w:drawing>
+      </w:r>
+    </w:p>
+    <w:p>
+      <w:pPr>
+        <w:jc w:val="both"/>
+      </w:pPr>
+      <w:r>
+        <w:t xml:space="preserve">Step </w:t>
+      </w:r>
+      <w:r>
+        <w:t>3</w:t>
+      </w:r>
+      <w:r>
+        <w:t xml:space="preserve"> &gt;&gt; </w:t>
+      </w:r>
+      <w:r>
+        <w:t>the Book class has been created, with an accessor method getAvailable(), and the checkIn() and checkout() methods, changing the status of a book from true or false respectively, meaning that the book is available in the library.</w:t>
+      </w:r>
+    </w:p>
+    <w:p>
+      <w:pPr>
+        <w:pStyle w:val="Heading3"/>
+      </w:pPr>
+      <w:bookmarkStart w:id="6" w:name="_Toc526950435"/>
+      <w:r>
+        <w:lastRenderedPageBreak/>
+        <w:t xml:space="preserve">Step </w:t>
+      </w:r>
+      <w:r>
+        <w:t>4</w:t>
+      </w:r>
+      <w:r>
+        <w:t>:</w:t>
+      </w:r>
+      <w:bookmarkEnd w:id="6"/>
+    </w:p>
+    <w:p>
+      <w:pPr>
+        <w:keepNext/>
+      </w:pPr>
+      <w:r>
+        <w:rPr>
+          <w:noProof/>
+          <w:lang w:val="en-US"/>
+        </w:rPr>
+        <w:drawing>
+          <wp:inline distT="0" distB="0" distL="0" distR="0" wp14:anchorId="63D6BDBE" wp14:editId="102BE929">
+            <wp:extent cx="3157539" cy="742950"/>
+            <wp:effectExtent l="0" t="0" r="5080" b="0"/>
+            <wp:docPr id="12" name="Picture 12"/>
+            <wp:cNvGraphicFramePr>
+              <a:graphicFrameLocks xmlns:a="http://schemas.openxmlformats.org/drawingml/2006/main" noChangeAspect="1"/>
+            </wp:cNvGraphicFramePr>
+            <a:graphic xmlns:a="http://schemas.openxmlformats.org/drawingml/2006/main">
+              <a:graphicData uri="http://schemas.openxmlformats.org/drawingml/2006/picture">
+                <pic:pic xmlns:pic="http://schemas.openxmlformats.org/drawingml/2006/picture">
+                  <pic:nvPicPr>
+                    <pic:cNvPr id="1" name=""/>
+                    <pic:cNvPicPr/>
+                  </pic:nvPicPr>
+                  <pic:blipFill>
+                    <a:blip r:embed="rId11"/>
+                    <a:stretch>
+                      <a:fillRect/>
+                    </a:stretch>
+                  </pic:blipFill>
+                  <pic:spPr>
+                    <a:xfrm>
+                      <a:off x="0" y="0"/>
+                      <a:ext cx="3175993" cy="747292"/>
+                    </a:xfrm>
+                    <a:prstGeom prst="rect">
+                      <a:avLst/>
+                    </a:prstGeom>
+                  </pic:spPr>
+                </pic:pic>
+              </a:graphicData>
+            </a:graphic>
+          </wp:inline>
+        </w:drawing>
+      </w:r>
+    </w:p>
+    <w:p>
+      <w:pPr>
+        <w:jc w:val="both"/>
+      </w:pPr>
+      <w:r>
+        <w:t xml:space="preserve">Step </w:t>
+      </w:r>
+      <w:r>
+        <w:t>4</w:t>
+      </w:r>
+      <w:r>
+        <w:t xml:space="preserve"> &gt;&gt; t</w:t>
+      </w:r>
+      <w:r>
+        <w:t>he test now passes with the appropriate attributes and methods in place in the Book class.</w:t>
+      </w:r>
+    </w:p>
+    <w:p>
+      <w:pPr>
+        <w:pStyle w:val="Heading3"/>
+      </w:pPr>
+      <w:bookmarkStart w:id="7" w:name="_Toc526950436"/>
+      <w:r>
+        <w:t>Step 5</w:t>
+      </w:r>
+      <w:r>
+        <w:t>:</w:t>
+      </w:r>
+      <w:bookmarkEnd w:id="7"/>
+    </w:p>
+    <w:p>
+      <w:r>
+        <w:rPr>
+          <w:noProof/>
+          <w:lang w:val="en-US"/>
+        </w:rPr>
+        <w:drawing>
+          <wp:inline distT="0" distB="0" distL="0" distR="0" wp14:anchorId="510A75B4" wp14:editId="4D6D611B">
+            <wp:extent cx="3209925" cy="2612434"/>
+            <wp:effectExtent l="0" t="0" r="0" b="0"/>
+            <wp:docPr id="1" name="Picture 1"/>
+            <wp:cNvGraphicFramePr>
+              <a:graphicFrameLocks xmlns:a="http://schemas.openxmlformats.org/drawingml/2006/main" noChangeAspect="1"/>
+            </wp:cNvGraphicFramePr>
+            <a:graphic xmlns:a="http://schemas.openxmlformats.org/drawingml/2006/main">
+              <a:graphicData uri="http://schemas.openxmlformats.org/drawingml/2006/picture">
+                <pic:pic xmlns:pic="http://schemas.openxmlformats.org/drawingml/2006/picture">
+                  <pic:nvPicPr>
+                    <pic:cNvPr id="1" name=""/>
+                    <pic:cNvPicPr/>
+                  </pic:nvPicPr>
+                  <pic:blipFill>
+                    <a:blip r:embed="rId12"/>
+                    <a:stretch>
+                      <a:fillRect/>
+                    </a:stretch>
+                  </pic:blipFill>
+                  <pic:spPr>
+                    <a:xfrm>
+                      <a:off x="0" y="0"/>
+                      <a:ext cx="3232983" cy="2631200"/>
+                    </a:xfrm>
+                    <a:prstGeom prst="rect">
+                      <a:avLst/>
+                    </a:prstGeom>
+                  </pic:spPr>
+                </pic:pic>
+              </a:graphicData>
+            </a:graphic>
+          </wp:inline>
+        </w:drawing>
+      </w:r>
+    </w:p>
+    <w:p>
+      <w:pPr>
+        <w:jc w:val="both"/>
+      </w:pPr>
+      <w:r>
+        <w:t>Step 5</w:t>
+      </w:r>
+      <w:r>
+        <w:t xml:space="preserve"> &gt;&gt; </w:t>
+      </w:r>
+      <w:r>
+        <w:t>t</w:t>
+      </w:r>
+      <w:r>
+        <w:t xml:space="preserve">he </w:t>
+      </w:r>
+      <w:r>
+        <w:t>LibraryTest</w:t>
+      </w:r>
       <w:r>
         <w:t xml:space="preserve"> </w:t>
       </w:r>
-    </w:p>
-    <w:p>
-      <w:pPr>
-        <w:keepNext/>
-      </w:pPr>
-      <w:r>
-        <w:t>Step 2</w:t>
+      <w:r>
+        <w:t xml:space="preserve">JUnit </w:t>
+      </w:r>
+      <w:r>
+        <w:t>test is</w:t>
+      </w:r>
+      <w:r>
+        <w:t xml:space="preserve"> created. This code shows the</w:t>
+      </w:r>
+      <w:r>
+        <w:t xml:space="preserve"> </w:t>
+      </w:r>
+      <w:r>
+        <w:t>addBook</w:t>
+      </w:r>
+      <w:r>
+        <w:t>() method</w:t>
+      </w:r>
+      <w:r>
+        <w:t xml:space="preserve"> </w:t>
+      </w:r>
+      <w:r>
+        <w:t>that will</w:t>
+      </w:r>
+      <w:r>
+        <w:t xml:space="preserve"> </w:t>
+      </w:r>
+      <w:r>
+        <w:t>add a book to the list of books available in a</w:t>
+      </w:r>
+      <w:r>
+        <w:t xml:space="preserve"> library</w:t>
+      </w:r>
+      <w:r>
+        <w:t>.</w:t>
+      </w:r>
+      <w:r>
+        <w:t xml:space="preserve"> </w:t>
+      </w:r>
+      <w:r>
+        <w:t>The class</w:t>
+      </w:r>
+      <w:r>
+        <w:t xml:space="preserve"> Library must be created</w:t>
+      </w:r>
+      <w:r>
+        <w:t xml:space="preserve">. </w:t>
+      </w:r>
+      <w:r>
+        <w:t xml:space="preserve"> In addition to the new Library class, a new attribute will have to be added to the Book class to store the title</w:t>
+      </w:r>
+      <w:r>
+        <w:t>, and a constructor to store the title</w:t>
+      </w:r>
+      <w:r>
+        <w:t>.</w:t>
+      </w:r>
+    </w:p>
+    <w:p>
+      <w:pPr>
+        <w:pStyle w:val="Heading3"/>
+      </w:pPr>
+      <w:bookmarkStart w:id="8" w:name="_Toc526950437"/>
+      <w:r>
+        <w:t>Step 6</w:t>
+      </w:r>
+      <w:r>
+        <w:t>:</w:t>
+      </w:r>
+      <w:bookmarkEnd w:id="8"/>
+    </w:p>
+    <w:p>
+      <w:r>
+        <w:rPr>
+          <w:noProof/>
+          <w:lang w:val="en-US"/>
+        </w:rPr>
+        <w:drawing>
+          <wp:inline distT="0" distB="0" distL="0" distR="0" wp14:anchorId="6F3119A3" wp14:editId="38B46254">
+            <wp:extent cx="3952875" cy="742056"/>
+            <wp:effectExtent l="0" t="0" r="0" b="1270"/>
+            <wp:docPr id="4" name="Picture 4"/>
+            <wp:cNvGraphicFramePr>
+              <a:graphicFrameLocks xmlns:a="http://schemas.openxmlformats.org/drawingml/2006/main" noChangeAspect="1"/>
+            </wp:cNvGraphicFramePr>
+            <a:graphic xmlns:a="http://schemas.openxmlformats.org/drawingml/2006/main">
+              <a:graphicData uri="http://schemas.openxmlformats.org/drawingml/2006/picture">
+                <pic:pic xmlns:pic="http://schemas.openxmlformats.org/drawingml/2006/picture">
+                  <pic:nvPicPr>
+                    <pic:cNvPr id="1" name=""/>
+                    <pic:cNvPicPr/>
+                  </pic:nvPicPr>
+                  <pic:blipFill>
+                    <a:blip r:embed="rId13"/>
+                    <a:stretch>
+                      <a:fillRect/>
+                    </a:stretch>
+                  </pic:blipFill>
+                  <pic:spPr>
+                    <a:xfrm>
+                      <a:off x="0" y="0"/>
+                      <a:ext cx="4056248" cy="761462"/>
+                    </a:xfrm>
+                    <a:prstGeom prst="rect">
+                      <a:avLst/>
+                    </a:prstGeom>
+                  </pic:spPr>
+                </pic:pic>
+              </a:graphicData>
+            </a:graphic>
+          </wp:inline>
+        </w:drawing>
+      </w:r>
+      <w:r>
+        <w:t xml:space="preserve"> </w:t>
+      </w:r>
+    </w:p>
+    <w:p>
+      <w:r>
+        <w:t xml:space="preserve">Step </w:t>
+      </w:r>
+      <w:r>
+        <w:t>6</w:t>
       </w:r>
       <w:r>
         <w:t xml:space="preserve"> &gt;&gt; </w:t>
@@ -1247,13 +2215,7 @@
         <w:t>he test was run and failed</w:t>
       </w:r>
       <w:r>
-        <w:t>,</w:t>
-      </w:r>
-      <w:r>
-        <w:t xml:space="preserve"> </w:t>
-      </w:r>
-      <w:r>
-        <w:t>specifically because</w:t>
+        <w:t xml:space="preserve"> as</w:t>
       </w:r>
       <w:r>
         <w:t xml:space="preserve"> there is no </w:t>
@@ -1269,30 +2231,97 @@
       <w:pPr>
         <w:pStyle w:val="Heading3"/>
       </w:pPr>
-      <w:r>
-        <w:t>Step 3</w:t>
+      <w:bookmarkStart w:id="9" w:name="_Toc526950438"/>
+      <w:r>
+        <w:t>Step 7</w:t>
       </w:r>
       <w:r>
         <w:t>:</w:t>
       </w:r>
-    </w:p>
-    <w:p>
-      <w:pPr>
-        <w:keepNext/>
-      </w:pPr>
-      <w:bookmarkStart w:id="2" w:name="_GoBack"/>
-      <w:bookmarkEnd w:id="2"/>
-    </w:p>
-    <w:p>
-      <w:pPr>
-        <w:keepNext/>
-      </w:pPr>
-      <w:r>
-        <w:t>Step 3</w:t>
+      <w:bookmarkEnd w:id="9"/>
+    </w:p>
+    <w:p>
+      <w:r>
+        <w:rPr>
+          <w:noProof/>
+          <w:lang w:val="en-US"/>
+        </w:rPr>
+        <w:drawing>
+          <wp:inline distT="0" distB="0" distL="0" distR="0" wp14:anchorId="6F7BE476" wp14:editId="6D3416AA">
+            <wp:extent cx="2543175" cy="836482"/>
+            <wp:effectExtent l="0" t="0" r="0" b="1905"/>
+            <wp:docPr id="14" name="Picture 14"/>
+            <wp:cNvGraphicFramePr>
+              <a:graphicFrameLocks xmlns:a="http://schemas.openxmlformats.org/drawingml/2006/main" noChangeAspect="1"/>
+            </wp:cNvGraphicFramePr>
+            <a:graphic xmlns:a="http://schemas.openxmlformats.org/drawingml/2006/main">
+              <a:graphicData uri="http://schemas.openxmlformats.org/drawingml/2006/picture">
+                <pic:pic xmlns:pic="http://schemas.openxmlformats.org/drawingml/2006/picture">
+                  <pic:nvPicPr>
+                    <pic:cNvPr id="1" name=""/>
+                    <pic:cNvPicPr/>
+                  </pic:nvPicPr>
+                  <pic:blipFill>
+                    <a:blip r:embed="rId14"/>
+                    <a:stretch>
+                      <a:fillRect/>
+                    </a:stretch>
+                  </pic:blipFill>
+                  <pic:spPr>
+                    <a:xfrm>
+                      <a:off x="0" y="0"/>
+                      <a:ext cx="2543175" cy="836482"/>
+                    </a:xfrm>
+                    <a:prstGeom prst="rect">
+                      <a:avLst/>
+                    </a:prstGeom>
+                  </pic:spPr>
+                </pic:pic>
+              </a:graphicData>
+            </a:graphic>
+          </wp:inline>
+        </w:drawing>
+      </w:r>
+    </w:p>
+    <w:p>
+      <w:pPr>
+        <w:jc w:val="both"/>
+      </w:pPr>
+      <w:r>
+        <w:t>Step 7</w:t>
       </w:r>
       <w:r>
         <w:t xml:space="preserve"> &gt;&gt; </w:t>
       </w:r>
+      <w:r>
+        <w:t xml:space="preserve">the </w:t>
+      </w:r>
+      <w:r>
+        <w:t>Library</w:t>
+      </w:r>
+      <w:r>
+        <w:t xml:space="preserve"> class has been created with </w:t>
+      </w:r>
+      <w:r>
+        <w:t>the addBook()</w:t>
+      </w:r>
+      <w:r>
+        <w:t xml:space="preserve"> method</w:t>
+      </w:r>
+      <w:r>
+        <w:t>, adding book objects to a list.</w:t>
+      </w:r>
+    </w:p>
+    <w:p>
+      <w:pPr>
+        <w:pStyle w:val="Heading3"/>
+      </w:pPr>
+      <w:bookmarkStart w:id="10" w:name="_Toc526950439"/>
+      <w:r>
+        <w:lastRenderedPageBreak/>
+        <w:t>Step 8:</w:t>
+      </w:r>
+      <w:bookmarkEnd w:id="10"/>
     </w:p>
     <w:p>
       <w:pPr>
@@ -1302,6 +2331,562 @@
           <w:szCs w:val="24"/>
         </w:rPr>
       </w:pPr>
+      <w:r>
+        <w:rPr>
+          <w:noProof/>
+          <w:lang w:val="en-US"/>
+        </w:rPr>
+        <w:drawing>
+          <wp:inline distT="0" distB="0" distL="0" distR="0" wp14:anchorId="251F12F6" wp14:editId="2CADC244">
+            <wp:extent cx="3495675" cy="720758"/>
+            <wp:effectExtent l="0" t="0" r="0" b="3175"/>
+            <wp:docPr id="15" name="Picture 15"/>
+            <wp:cNvGraphicFramePr>
+              <a:graphicFrameLocks xmlns:a="http://schemas.openxmlformats.org/drawingml/2006/main" noChangeAspect="1"/>
+            </wp:cNvGraphicFramePr>
+            <a:graphic xmlns:a="http://schemas.openxmlformats.org/drawingml/2006/main">
+              <a:graphicData uri="http://schemas.openxmlformats.org/drawingml/2006/picture">
+                <pic:pic xmlns:pic="http://schemas.openxmlformats.org/drawingml/2006/picture">
+                  <pic:nvPicPr>
+                    <pic:cNvPr id="1" name=""/>
+                    <pic:cNvPicPr/>
+                  </pic:nvPicPr>
+                  <pic:blipFill>
+                    <a:blip r:embed="rId15"/>
+                    <a:stretch>
+                      <a:fillRect/>
+                    </a:stretch>
+                  </pic:blipFill>
+                  <pic:spPr>
+                    <a:xfrm>
+                      <a:off x="0" y="0"/>
+                      <a:ext cx="3540632" cy="730027"/>
+                    </a:xfrm>
+                    <a:prstGeom prst="rect">
+                      <a:avLst/>
+                    </a:prstGeom>
+                  </pic:spPr>
+                </pic:pic>
+              </a:graphicData>
+            </a:graphic>
+          </wp:inline>
+        </w:drawing>
+      </w:r>
+    </w:p>
+    <w:p>
+      <w:pPr>
+        <w:jc w:val="both"/>
+      </w:pPr>
+      <w:r>
+        <w:t>Step 8</w:t>
+      </w:r>
+      <w:r>
+        <w:t xml:space="preserve"> &gt;&gt; </w:t>
+      </w:r>
+      <w:r>
+        <w:t xml:space="preserve">the test now passes with the appropriate attributes and methods in place in the </w:t>
+      </w:r>
+      <w:r>
+        <w:t>Library</w:t>
+      </w:r>
+      <w:r>
+        <w:t xml:space="preserve"> class.</w:t>
+      </w:r>
+    </w:p>
+    <w:p>
+      <w:pPr>
+        <w:pStyle w:val="Heading3"/>
+      </w:pPr>
+      <w:bookmarkStart w:id="11" w:name="_Toc526950440"/>
+      <w:r>
+        <w:t>Step 9:</w:t>
+      </w:r>
+      <w:bookmarkEnd w:id="11"/>
+    </w:p>
+    <w:p>
+      <w:pPr>
+        <w:jc w:val="both"/>
+        <w:rPr>
+          <w:sz w:val="24"/>
+          <w:szCs w:val="24"/>
+        </w:rPr>
+      </w:pPr>
+      <w:r>
+        <w:rPr>
+          <w:noProof/>
+          <w:lang w:val="en-US"/>
+        </w:rPr>
+        <w:drawing>
+          <wp:inline distT="0" distB="0" distL="0" distR="0" wp14:anchorId="7DB99A5E" wp14:editId="07A00403">
+            <wp:extent cx="2238375" cy="933760"/>
+            <wp:effectExtent l="0" t="0" r="0" b="0"/>
+            <wp:docPr id="24" name="Picture 24"/>
+            <wp:cNvGraphicFramePr>
+              <a:graphicFrameLocks xmlns:a="http://schemas.openxmlformats.org/drawingml/2006/main" noChangeAspect="1"/>
+            </wp:cNvGraphicFramePr>
+            <a:graphic xmlns:a="http://schemas.openxmlformats.org/drawingml/2006/main">
+              <a:graphicData uri="http://schemas.openxmlformats.org/drawingml/2006/picture">
+                <pic:pic xmlns:pic="http://schemas.openxmlformats.org/drawingml/2006/picture">
+                  <pic:nvPicPr>
+                    <pic:cNvPr id="1" name=""/>
+                    <pic:cNvPicPr/>
+                  </pic:nvPicPr>
+                  <pic:blipFill>
+                    <a:blip r:embed="rId16"/>
+                    <a:stretch>
+                      <a:fillRect/>
+                    </a:stretch>
+                  </pic:blipFill>
+                  <pic:spPr>
+                    <a:xfrm>
+                      <a:off x="0" y="0"/>
+                      <a:ext cx="2261041" cy="943215"/>
+                    </a:xfrm>
+                    <a:prstGeom prst="rect">
+                      <a:avLst/>
+                    </a:prstGeom>
+                  </pic:spPr>
+                </pic:pic>
+              </a:graphicData>
+            </a:graphic>
+          </wp:inline>
+        </w:drawing>
+      </w:r>
+    </w:p>
+    <w:p>
+      <w:pPr>
+        <w:jc w:val="both"/>
+      </w:pPr>
+      <w:r>
+        <w:t>Step 9</w:t>
+      </w:r>
+      <w:r>
+        <w:t xml:space="preserve"> &gt;&gt; </w:t>
+      </w:r>
+      <w:r>
+        <w:t xml:space="preserve">the new bookAvailable() method test was created </w:t>
+      </w:r>
+      <w:r>
+        <w:t xml:space="preserve">the LibraryTest JUnit. </w:t>
+      </w:r>
+      <w:r>
+        <w:t xml:space="preserve">This </w:t>
+      </w:r>
+      <w:r>
+        <w:t>test will check a book in, changing its available value to true, then make sure it work</w:t>
+      </w:r>
+      <w:r>
+        <w:t>.</w:t>
+      </w:r>
+      <w:r>
+        <w:t xml:space="preserve"> The same will be done for checking out, instead the value will be false.</w:t>
+      </w:r>
+    </w:p>
+    <w:p>
+      <w:pPr>
+        <w:jc w:val="both"/>
+      </w:pPr>
+      <w:r>
+        <w:t xml:space="preserve">The last </w:t>
+      </w:r>
+      <w:r>
+        <w:rPr>
+          <w:i/>
+        </w:rPr>
+        <w:t>assertFalse</w:t>
+      </w:r>
+      <w:r>
+        <w:rPr>
+          <w:i/>
+        </w:rPr>
+        <w:t>()</w:t>
+      </w:r>
+      <w:r>
+        <w:t xml:space="preserve"> will make sure the default boolean value for the book availability is false.</w:t>
+      </w:r>
+    </w:p>
+    <w:p>
+      <w:pPr>
+        <w:pStyle w:val="Heading3"/>
+      </w:pPr>
+      <w:bookmarkStart w:id="12" w:name="_Toc526950441"/>
+      <w:r>
+        <w:t>Step 10:</w:t>
+      </w:r>
+      <w:bookmarkEnd w:id="12"/>
+    </w:p>
+    <w:p>
+      <w:bookmarkStart w:id="13" w:name="_Appendix_A"/>
+      <w:bookmarkEnd w:id="13"/>
+      <w:r>
+        <w:rPr>
+          <w:noProof/>
+          <w:lang w:val="en-US"/>
+        </w:rPr>
+        <w:drawing>
+          <wp:inline distT="0" distB="0" distL="0" distR="0" wp14:anchorId="75713B53" wp14:editId="28FB67FC">
+            <wp:extent cx="4200525" cy="927615"/>
+            <wp:effectExtent l="0" t="0" r="0" b="6350"/>
+            <wp:docPr id="16" name="Picture 16"/>
+            <wp:cNvGraphicFramePr>
+              <a:graphicFrameLocks xmlns:a="http://schemas.openxmlformats.org/drawingml/2006/main" noChangeAspect="1"/>
+            </wp:cNvGraphicFramePr>
+            <a:graphic xmlns:a="http://schemas.openxmlformats.org/drawingml/2006/main">
+              <a:graphicData uri="http://schemas.openxmlformats.org/drawingml/2006/picture">
+                <pic:pic xmlns:pic="http://schemas.openxmlformats.org/drawingml/2006/picture">
+                  <pic:nvPicPr>
+                    <pic:cNvPr id="1" name=""/>
+                    <pic:cNvPicPr/>
+                  </pic:nvPicPr>
+                  <pic:blipFill>
+                    <a:blip r:embed="rId17"/>
+                    <a:stretch>
+                      <a:fillRect/>
+                    </a:stretch>
+                  </pic:blipFill>
+                  <pic:spPr>
+                    <a:xfrm>
+                      <a:off x="0" y="0"/>
+                      <a:ext cx="4248675" cy="938248"/>
+                    </a:xfrm>
+                    <a:prstGeom prst="rect">
+                      <a:avLst/>
+                    </a:prstGeom>
+                  </pic:spPr>
+                </pic:pic>
+              </a:graphicData>
+            </a:graphic>
+          </wp:inline>
+        </w:drawing>
+      </w:r>
+    </w:p>
+    <w:p>
+      <w:r>
+        <w:t>S</w:t>
+      </w:r>
+      <w:r>
+        <w:t xml:space="preserve">tep </w:t>
+      </w:r>
+      <w:r>
+        <w:t>10</w:t>
+      </w:r>
+      <w:r>
+        <w:t xml:space="preserve"> &gt;&gt; the test was run and failed as there is no </w:t>
+      </w:r>
+      <w:r>
+        <w:t>bookAvailable</w:t>
+      </w:r>
+      <w:r>
+        <w:t xml:space="preserve"> </w:t>
+      </w:r>
+      <w:r>
+        <w:t xml:space="preserve">method in the Library class </w:t>
+      </w:r>
+      <w:r>
+        <w:t>yet.</w:t>
+      </w:r>
+    </w:p>
+    <w:p>
+      <w:pPr>
+        <w:pStyle w:val="Heading3"/>
+      </w:pPr>
+      <w:bookmarkStart w:id="14" w:name="_Toc526950442"/>
+      <w:r>
+        <w:t>Step 11</w:t>
+      </w:r>
+      <w:r>
+        <w:t>:</w:t>
+      </w:r>
+      <w:bookmarkEnd w:id="14"/>
+    </w:p>
+    <w:p>
+      <w:r>
+        <w:rPr>
+          <w:noProof/>
+          <w:lang w:val="en-US"/>
+        </w:rPr>
+        <w:drawing>
+          <wp:inline distT="0" distB="0" distL="0" distR="0" wp14:anchorId="3CB9513F" wp14:editId="2FDBCAEF">
+            <wp:extent cx="2171700" cy="860079"/>
+            <wp:effectExtent l="0" t="0" r="0" b="0"/>
+            <wp:docPr id="20" name="Picture 20"/>
+            <wp:cNvGraphicFramePr>
+              <a:graphicFrameLocks xmlns:a="http://schemas.openxmlformats.org/drawingml/2006/main" noChangeAspect="1"/>
+            </wp:cNvGraphicFramePr>
+            <a:graphic xmlns:a="http://schemas.openxmlformats.org/drawingml/2006/main">
+              <a:graphicData uri="http://schemas.openxmlformats.org/drawingml/2006/picture">
+                <pic:pic xmlns:pic="http://schemas.openxmlformats.org/drawingml/2006/picture">
+                  <pic:nvPicPr>
+                    <pic:cNvPr id="1" name=""/>
+                    <pic:cNvPicPr/>
+                  </pic:nvPicPr>
+                  <pic:blipFill>
+                    <a:blip r:embed="rId18"/>
+                    <a:stretch>
+                      <a:fillRect/>
+                    </a:stretch>
+                  </pic:blipFill>
+                  <pic:spPr>
+                    <a:xfrm>
+                      <a:off x="0" y="0"/>
+                      <a:ext cx="2176332" cy="861914"/>
+                    </a:xfrm>
+                    <a:prstGeom prst="rect">
+                      <a:avLst/>
+                    </a:prstGeom>
+                  </pic:spPr>
+                </pic:pic>
+              </a:graphicData>
+            </a:graphic>
+          </wp:inline>
+        </w:drawing>
+      </w:r>
+    </w:p>
+    <w:p>
+      <w:pPr>
+        <w:jc w:val="both"/>
+      </w:pPr>
+      <w:r>
+        <w:t xml:space="preserve">Step </w:t>
+      </w:r>
+      <w:r>
+        <w:t>11</w:t>
+      </w:r>
+      <w:r>
+        <w:t xml:space="preserve"> &gt;&gt; the </w:t>
+      </w:r>
+      <w:r>
+        <w:t>bookAvailable() method has been created in the Library class</w:t>
+      </w:r>
+      <w:r>
+        <w:t>.</w:t>
+      </w:r>
+      <w:r>
+        <w:t xml:space="preserve"> It will search through the list of book objects and try to find the one associated with the title, and return the availability of that book.</w:t>
+      </w:r>
+      <w:r>
+        <w:t xml:space="preserve"> An accessor method was added to the Book class in order to retrieve the information stored in the Book title attribute.</w:t>
+      </w:r>
+    </w:p>
+    <w:p>
+      <w:pPr>
+        <w:pStyle w:val="Heading3"/>
+      </w:pPr>
+      <w:bookmarkStart w:id="15" w:name="_Toc526950443"/>
+      <w:r>
+        <w:lastRenderedPageBreak/>
+        <w:t>Step 12</w:t>
+      </w:r>
+      <w:r>
+        <w:t>:</w:t>
+      </w:r>
+      <w:bookmarkEnd w:id="15"/>
+    </w:p>
+    <w:p>
+      <w:pPr>
+        <w:keepNext/>
+        <w:rPr>
+          <w:sz w:val="24"/>
+          <w:szCs w:val="24"/>
+        </w:rPr>
+      </w:pPr>
+      <w:r>
+        <w:rPr>
+          <w:noProof/>
+          <w:lang w:val="en-US"/>
+        </w:rPr>
+        <w:drawing>
+          <wp:inline distT="0" distB="0" distL="0" distR="0" wp14:anchorId="40623A19" wp14:editId="6FDD95CA">
+            <wp:extent cx="3990975" cy="937197"/>
+            <wp:effectExtent l="0" t="0" r="0" b="0"/>
+            <wp:docPr id="21" name="Picture 21"/>
+            <wp:cNvGraphicFramePr>
+              <a:graphicFrameLocks xmlns:a="http://schemas.openxmlformats.org/drawingml/2006/main" noChangeAspect="1"/>
+            </wp:cNvGraphicFramePr>
+            <a:graphic xmlns:a="http://schemas.openxmlformats.org/drawingml/2006/main">
+              <a:graphicData uri="http://schemas.openxmlformats.org/drawingml/2006/picture">
+                <pic:pic xmlns:pic="http://schemas.openxmlformats.org/drawingml/2006/picture">
+                  <pic:nvPicPr>
+                    <pic:cNvPr id="1" name=""/>
+                    <pic:cNvPicPr/>
+                  </pic:nvPicPr>
+                  <pic:blipFill>
+                    <a:blip r:embed="rId19"/>
+                    <a:stretch>
+                      <a:fillRect/>
+                    </a:stretch>
+                  </pic:blipFill>
+                  <pic:spPr>
+                    <a:xfrm>
+                      <a:off x="0" y="0"/>
+                      <a:ext cx="4020802" cy="944201"/>
+                    </a:xfrm>
+                    <a:prstGeom prst="rect">
+                      <a:avLst/>
+                    </a:prstGeom>
+                  </pic:spPr>
+                </pic:pic>
+              </a:graphicData>
+            </a:graphic>
+          </wp:inline>
+        </w:drawing>
+      </w:r>
+    </w:p>
+    <w:p>
+      <w:pPr>
+        <w:jc w:val="both"/>
+      </w:pPr>
+      <w:r>
+        <w:t xml:space="preserve">Step 12 </w:t>
+      </w:r>
+      <w:r>
+        <w:t xml:space="preserve">&gt;&gt; the test </w:t>
+      </w:r>
+      <w:r>
+        <w:t>was run but failed, according to an IndexOutOfBounds exception.</w:t>
+      </w:r>
+    </w:p>
+    <w:p>
+      <w:pPr>
+        <w:jc w:val="both"/>
+      </w:pPr>
+      <w:r>
+        <w:t xml:space="preserve">Going back through the test I realised I didn’t add any Book objects to the Library list, so the </w:t>
+      </w:r>
+      <w:r>
+        <w:t>list</w:t>
+      </w:r>
+      <w:r>
+        <w:t xml:space="preserve"> points to something that isn’t there.</w:t>
+      </w:r>
+    </w:p>
+    <w:p>
+      <w:pPr>
+        <w:jc w:val="both"/>
+      </w:pPr>
+      <w:r>
+        <w:rPr>
+          <w:noProof/>
+          <w:lang w:val="en-US"/>
+        </w:rPr>
+        <w:drawing>
+          <wp:inline distT="0" distB="0" distL="0" distR="0" wp14:anchorId="0BB759A2" wp14:editId="13F64C7C">
+            <wp:extent cx="2276475" cy="1179880"/>
+            <wp:effectExtent l="0" t="0" r="0" b="1270"/>
+            <wp:docPr id="26" name="Picture 26"/>
+            <wp:cNvGraphicFramePr>
+              <a:graphicFrameLocks xmlns:a="http://schemas.openxmlformats.org/drawingml/2006/main" noChangeAspect="1"/>
+            </wp:cNvGraphicFramePr>
+            <a:graphic xmlns:a="http://schemas.openxmlformats.org/drawingml/2006/main">
+              <a:graphicData uri="http://schemas.openxmlformats.org/drawingml/2006/picture">
+                <pic:pic xmlns:pic="http://schemas.openxmlformats.org/drawingml/2006/picture">
+                  <pic:nvPicPr>
+                    <pic:cNvPr id="1" name=""/>
+                    <pic:cNvPicPr/>
+                  </pic:nvPicPr>
+                  <pic:blipFill>
+                    <a:blip r:embed="rId20"/>
+                    <a:stretch>
+                      <a:fillRect/>
+                    </a:stretch>
+                  </pic:blipFill>
+                  <pic:spPr>
+                    <a:xfrm>
+                      <a:off x="0" y="0"/>
+                      <a:ext cx="2295336" cy="1189655"/>
+                    </a:xfrm>
+                    <a:prstGeom prst="rect">
+                      <a:avLst/>
+                    </a:prstGeom>
+                  </pic:spPr>
+                </pic:pic>
+              </a:graphicData>
+            </a:graphic>
+          </wp:inline>
+        </w:drawing>
+      </w:r>
+      <w:r>
+        <w:t xml:space="preserve"> Two new lines of code added to the test (first two)</w:t>
+      </w:r>
+      <w:r>
+        <w:t xml:space="preserve"> and rerun</w:t>
+      </w:r>
+      <w:r>
+        <w:t xml:space="preserve">. </w:t>
+      </w:r>
+    </w:p>
+    <w:p>
+      <w:pPr>
+        <w:jc w:val="both"/>
+      </w:pPr>
+      <w:r>
+        <w:rPr>
+          <w:noProof/>
+          <w:lang w:val="en-US"/>
+        </w:rPr>
+        <w:drawing>
+          <wp:inline distT="0" distB="0" distL="0" distR="0" wp14:anchorId="72BB1ED3" wp14:editId="3A48B888">
+            <wp:extent cx="3267075" cy="868373"/>
+            <wp:effectExtent l="0" t="0" r="0" b="8255"/>
+            <wp:docPr id="27" name="Picture 27"/>
+            <wp:cNvGraphicFramePr>
+              <a:graphicFrameLocks xmlns:a="http://schemas.openxmlformats.org/drawingml/2006/main" noChangeAspect="1"/>
+            </wp:cNvGraphicFramePr>
+            <a:graphic xmlns:a="http://schemas.openxmlformats.org/drawingml/2006/main">
+              <a:graphicData uri="http://schemas.openxmlformats.org/drawingml/2006/picture">
+                <pic:pic xmlns:pic="http://schemas.openxmlformats.org/drawingml/2006/picture">
+                  <pic:nvPicPr>
+                    <pic:cNvPr id="1" name=""/>
+                    <pic:cNvPicPr/>
+                  </pic:nvPicPr>
+                  <pic:blipFill>
+                    <a:blip r:embed="rId21"/>
+                    <a:stretch>
+                      <a:fillRect/>
+                    </a:stretch>
+                  </pic:blipFill>
+                  <pic:spPr>
+                    <a:xfrm>
+                      <a:off x="0" y="0"/>
+                      <a:ext cx="3338838" cy="887447"/>
+                    </a:xfrm>
+                    <a:prstGeom prst="rect">
+                      <a:avLst/>
+                    </a:prstGeom>
+                  </pic:spPr>
+                </pic:pic>
+              </a:graphicData>
+            </a:graphic>
+          </wp:inline>
+        </w:drawing>
+      </w:r>
+    </w:p>
+    <w:p>
+      <w:pPr>
+        <w:jc w:val="both"/>
+      </w:pPr>
+      <w:r>
+        <w:t xml:space="preserve">&gt;&gt; </w:t>
+      </w:r>
+      <w:r>
+        <w:t>T</w:t>
+      </w:r>
+      <w:r>
+        <w:t xml:space="preserve">he test now passes with the </w:t>
+      </w:r>
+      <w:r>
+        <w:t>mistake fixed</w:t>
+      </w:r>
+      <w:r>
+        <w:t>.</w:t>
+      </w:r>
+    </w:p>
+    <w:p>
+      <w:pPr>
+        <w:jc w:val="both"/>
+      </w:pPr>
+      <w:bookmarkStart w:id="16" w:name="_GoBack"/>
+      <w:bookmarkEnd w:id="16"/>
     </w:p>
     <w:p>
       <w:pPr>
@@ -1312,35 +2897,33 @@
           <w:szCs w:val="32"/>
         </w:rPr>
       </w:pPr>
-      <w:bookmarkStart w:id="3" w:name="_Appendix_A"/>
-      <w:bookmarkStart w:id="4" w:name="_Toc526919436"/>
-      <w:bookmarkEnd w:id="3"/>
+      <w:r>
+        <w:br w:type="page"/>
+      </w:r>
+    </w:p>
+    <w:p>
+      <w:pPr>
+        <w:pStyle w:val="Heading1"/>
+      </w:pPr>
+      <w:bookmarkStart w:id="17" w:name="_Toc526950444"/>
       <w:r>
         <w:lastRenderedPageBreak/>
-        <w:br w:type="page"/>
-      </w:r>
-    </w:p>
-    <w:p>
-      <w:pPr>
-        <w:pStyle w:val="Heading1"/>
-      </w:pPr>
-      <w:r>
         <w:t>Appendix A</w:t>
       </w:r>
-      <w:bookmarkEnd w:id="4"/>
+      <w:bookmarkEnd w:id="17"/>
     </w:p>
     <w:p/>
     <w:p>
       <w:pPr>
         <w:pStyle w:val="Heading2"/>
       </w:pPr>
-      <w:bookmarkStart w:id="5" w:name="_Toc522702478"/>
-      <w:bookmarkStart w:id="6" w:name="_Toc526919437"/>
+      <w:bookmarkStart w:id="18" w:name="_Toc522702478"/>
+      <w:bookmarkStart w:id="19" w:name="_Toc526950445"/>
       <w:r>
         <w:t>GitHub</w:t>
       </w:r>
-      <w:bookmarkEnd w:id="5"/>
-      <w:bookmarkEnd w:id="6"/>
+      <w:bookmarkEnd w:id="18"/>
+      <w:bookmarkEnd w:id="19"/>
     </w:p>
     <w:p>
       <w:pPr>
@@ -1361,14 +2944,14 @@
           <w:b/>
         </w:rPr>
       </w:pPr>
-      <w:bookmarkStart w:id="7" w:name="_Toc522702479"/>
+      <w:bookmarkStart w:id="20" w:name="_Toc522702479"/>
       <w:r>
         <w:rPr>
           <w:b/>
         </w:rPr>
         <w:t>Profile - Aleisha</w:t>
       </w:r>
-      <w:bookmarkEnd w:id="7"/>
+      <w:bookmarkEnd w:id="20"/>
     </w:p>
     <w:p>
       <w:r>
@@ -1377,7 +2960,7 @@
       <w:r>
         <w:t xml:space="preserve"> </w:t>
       </w:r>
-      <w:hyperlink r:id="rId10" w:history="1">
+      <w:hyperlink r:id="rId22" w:history="1">
         <w:r>
           <w:rPr>
             <w:rStyle w:val="Hyperlink"/>
@@ -1387,7 +2970,7 @@
       </w:hyperlink>
     </w:p>
     <w:sectPr>
-      <w:footerReference w:type="default" r:id="rId11"/>
+      <w:footerReference w:type="default" r:id="rId23"/>
       <w:pgSz w:w="12240" w:h="15840"/>
       <w:pgMar w:top="1440" w:right="1440" w:bottom="1440" w:left="1440" w:header="720" w:footer="720" w:gutter="0"/>
       <w:pgNumType w:start="1"/>
@@ -1533,7 +3116,7 @@
                                     <w:noProof/>
                                     <w:color w:val="8C8C8C" w:themeColor="background1" w:themeShade="8C"/>
                                   </w:rPr>
-                                  <w:t>1</w:t>
+                                  <w:t>6</w:t>
                                 </w:r>
                                 <w:r>
                                   <w:rPr>
@@ -1671,7 +3254,7 @@
                               <w:noProof/>
                               <w:color w:val="8C8C8C" w:themeColor="background1" w:themeShade="8C"/>
                             </w:rPr>
-                            <w:t>1</w:t>
+                            <w:t>6</w:t>
                           </w:r>
                           <w:r>
                             <w:rPr>
@@ -3008,7 +4591,7 @@
 </file>
 
 <file path=customXml/itemProps1.xml><?xml version="1.0" encoding="utf-8"?>
-<ds:datastoreItem xmlns:ds="http://schemas.openxmlformats.org/officeDocument/2006/customXml" ds:itemID="{88887163-B06E-4DBD-A1B8-4672B2FE7DF8}">
+<ds:datastoreItem xmlns:ds="http://schemas.openxmlformats.org/officeDocument/2006/customXml" ds:itemID="{B9B026F6-4EBB-480A-B501-521C3F3ABEA8}">
   <ds:schemaRefs>
     <ds:schemaRef ds:uri="http://schemas.openxmlformats.org/officeDocument/2006/bibliography"/>
   </ds:schemaRefs>

</xml_diff>